<commit_message>
last publishing updated, added git link in UM, updated proj book
</commit_message>
<xml_diff>
--- a/User_Manual_Draft.docx
+++ b/User_Manual_Draft.docx
@@ -778,21 +778,7 @@
             <w:rStyle w:val="Hyperlink"/>
             <w:rFonts w:ascii="Cambria Math" w:hAnsi="Cambria Math"/>
           </w:rPr>
-          <w:t>Or Elimi</w:t>
-        </w:r>
-        <w:r>
-          <w:rPr>
-            <w:rStyle w:val="Hyperlink"/>
-            <w:rFonts w:ascii="Cambria Math" w:hAnsi="Cambria Math"/>
-          </w:rPr>
-          <w:t>n</w:t>
-        </w:r>
-        <w:r>
-          <w:rPr>
-            <w:rStyle w:val="Hyperlink"/>
-            <w:rFonts w:ascii="Cambria Math" w:hAnsi="Cambria Math"/>
-          </w:rPr>
-          <w:t>ation (“</w:t>
+          <w:t>Or Elimination (“</w:t>
         </w:r>
         <w:r>
           <w:rPr>
@@ -3240,6 +3226,7 @@
           <w:rFonts w:ascii="Cambria Math" w:hAnsi="Cambria Math"/>
         </w:rPr>
       </w:pPr>
+      <w:bookmarkStart w:id="3" w:name="_GoBack"/>
       <w:r>
         <w:rPr>
           <w:rFonts w:ascii="Cambria Math" w:hAnsi="Cambria Math"/>
@@ -3277,21 +3264,90 @@
         <w:t>∨</w:t>
       </w:r>
     </w:p>
-    <w:p>
-      <w:pPr>
-        <w:spacing w:after="0" w:line="276" w:lineRule="auto"/>
-        <w:rPr>
-          <w:rFonts w:ascii="Cambria Math" w:hAnsi="Cambria Math"/>
-        </w:rPr>
-      </w:pPr>
-    </w:p>
-    <w:p>
-      <w:pPr>
-        <w:spacing w:after="0" w:line="276" w:lineRule="auto"/>
-        <w:rPr>
-          <w:rFonts w:ascii="Cambria Math" w:hAnsi="Cambria Math"/>
-        </w:rPr>
-      </w:pPr>
+    <w:bookmarkEnd w:id="3"/>
+    <w:p>
+      <w:pPr>
+        <w:spacing w:after="0" w:line="276" w:lineRule="auto"/>
+        <w:rPr>
+          <w:rFonts w:ascii="Cambria Math" w:hAnsi="Cambria Math"/>
+        </w:rPr>
+      </w:pPr>
+    </w:p>
+    <w:p>
+      <w:pPr>
+        <w:spacing w:after="0" w:line="276" w:lineRule="auto"/>
+        <w:rPr>
+          <w:rFonts w:ascii="Cambria Math" w:hAnsi="Cambria Math"/>
+        </w:rPr>
+      </w:pPr>
+    </w:p>
+    <w:p>
+      <w:pPr>
+        <w:spacing w:after="0" w:line="276" w:lineRule="auto"/>
+        <w:rPr>
+          <w:rFonts w:ascii="Cambria Math" w:hAnsi="Cambria Math"/>
+        </w:rPr>
+      </w:pPr>
+      <w:r>
+        <w:rPr>
+          <w:rFonts w:ascii="Cambria Math" w:hAnsi="Cambria Math"/>
+        </w:rPr>
+        <w:t>There are many examples</w:t>
+      </w:r>
+      <w:r>
+        <w:rPr>
+          <w:rFonts w:ascii="Cambria Math" w:hAnsi="Cambria Math"/>
+        </w:rPr>
+        <w:t xml:space="preserve"> that can be loaded in the proof tool</w:t>
+      </w:r>
+      <w:r>
+        <w:rPr>
+          <w:rFonts w:ascii="Cambria Math" w:hAnsi="Cambria Math"/>
+        </w:rPr>
+        <w:t xml:space="preserve"> </w:t>
+      </w:r>
+      <w:r>
+        <w:rPr>
+          <w:rFonts w:ascii="Cambria Math" w:hAnsi="Cambria Math"/>
+        </w:rPr>
+        <w:t xml:space="preserve">in our </w:t>
+      </w:r>
+      <w:hyperlink r:id="rId9" w:history="1">
+        <w:r>
+          <w:rPr>
+            <w:rStyle w:val="Hyperlink"/>
+            <w:rFonts w:ascii="Cambria Math" w:hAnsi="Cambria Math"/>
+          </w:rPr>
+          <w:t>GitH</w:t>
+        </w:r>
+        <w:r>
+          <w:rPr>
+            <w:rStyle w:val="Hyperlink"/>
+            <w:rFonts w:ascii="Cambria Math" w:hAnsi="Cambria Math"/>
+          </w:rPr>
+          <w:t>u</w:t>
+        </w:r>
+        <w:r>
+          <w:rPr>
+            <w:rStyle w:val="Hyperlink"/>
+            <w:rFonts w:ascii="Cambria Math" w:hAnsi="Cambria Math"/>
+          </w:rPr>
+          <w:t>b</w:t>
+        </w:r>
+        <w:r>
+          <w:rPr>
+            <w:rStyle w:val="Hyperlink"/>
+            <w:rFonts w:ascii="Cambria Math" w:hAnsi="Cambria Math"/>
+          </w:rPr>
+          <w:t xml:space="preserve"> project</w:t>
+        </w:r>
+      </w:hyperlink>
+      <w:r>
+        <w:rPr>
+          <w:rFonts w:ascii="Cambria Math" w:hAnsi="Cambria Math"/>
+        </w:rPr>
+        <w:t>.</w:t>
+      </w:r>
     </w:p>
     <w:p>
       <w:pPr>
@@ -3338,11 +3394,10 @@
           <w:szCs w:val="24"/>
           <w:u w:val="single"/>
         </w:rPr>
-        <w:lastRenderedPageBreak/>
         <w:t>Interface use</w:t>
       </w:r>
-      <w:bookmarkStart w:id="3" w:name="InterfaceUse"/>
-      <w:bookmarkEnd w:id="3"/>
+      <w:bookmarkStart w:id="4" w:name="InterfaceUse"/>
+      <w:bookmarkEnd w:id="4"/>
     </w:p>
     <w:p>
       <w:pPr>
@@ -3410,7 +3465,7 @@
                   </wp:wrapPolygon>
                 </wp:wrapThrough>
                 <wp:docPr id="20" name="מלבן 20">
-                  <a:hlinkClick xmlns:a="http://schemas.openxmlformats.org/drawingml/2006/main" r:id="rId9"/>
+                  <a:hlinkClick xmlns:a="http://schemas.openxmlformats.org/drawingml/2006/main" r:id="rId10"/>
                 </wp:docPr>
                 <wp:cNvGraphicFramePr/>
                 <a:graphic xmlns:a="http://schemas.openxmlformats.org/drawingml/2006/main">
@@ -3455,7 +3510,7 @@
               </wp:anchor>
             </w:drawing>
           </mc:Choice>
-          <mc:Fallback xmlns:cx2="http://schemas.microsoft.com/office/drawing/2015/10/21/chartex" xmlns:cx3="http://schemas.microsoft.com/office/drawing/2016/5/9/chartex" xmlns:cx4="http://schemas.microsoft.com/office/drawing/2016/5/10/chartex" xmlns:cx5="http://schemas.microsoft.com/office/drawing/2016/5/11/chartex" xmlns:cx6="http://schemas.microsoft.com/office/drawing/2016/5/12/chartex" xmlns:cx7="http://schemas.microsoft.com/office/drawing/2016/5/13/chartex" xmlns:cx8="http://schemas.microsoft.com/office/drawing/2016/5/14/chartex" xmlns:aink="http://schemas.microsoft.com/office/drawing/2016/ink" xmlns:am3d="http://schemas.microsoft.com/office/drawing/2017/model3d" xmlns:w16cex="http://schemas.microsoft.com/office/word/2018/wordml/cex" xmlns:w16cid="http://schemas.microsoft.com/office/word/2016/wordml/cid" xmlns:w16="http://schemas.microsoft.com/office/word/2018/wordml">
+          <mc:Fallback xmlns:w16="http://schemas.microsoft.com/office/word/2018/wordml" xmlns:w16cid="http://schemas.microsoft.com/office/word/2016/wordml/cid" xmlns:w16cex="http://schemas.microsoft.com/office/word/2018/wordml/cex" xmlns:am3d="http://schemas.microsoft.com/office/drawing/2017/model3d" xmlns:aink="http://schemas.microsoft.com/office/drawing/2016/ink" xmlns:cx8="http://schemas.microsoft.com/office/drawing/2016/5/14/chartex" xmlns:cx7="http://schemas.microsoft.com/office/drawing/2016/5/13/chartex" xmlns:cx6="http://schemas.microsoft.com/office/drawing/2016/5/12/chartex" xmlns:cx5="http://schemas.microsoft.com/office/drawing/2016/5/11/chartex" xmlns:cx4="http://schemas.microsoft.com/office/drawing/2016/5/10/chartex" xmlns:cx3="http://schemas.microsoft.com/office/drawing/2016/5/9/chartex" xmlns:cx2="http://schemas.microsoft.com/office/drawing/2015/10/21/chartex">
             <w:pict>
               <v:rect w14:anchorId="4DBFD473" id="מלבן 20" o:spid="_x0000_s1026" href="#UpperBar" style="position:absolute;margin-left:3.6pt;margin-top:42.6pt;width:54.45pt;height:12pt;z-index:251676672;visibility:visible;mso-wrap-style:square;mso-wrap-distance-left:9pt;mso-wrap-distance-top:0;mso-wrap-distance-right:9pt;mso-wrap-distance-bottom:0;mso-position-horizontal:absolute;mso-position-horizontal-relative:text;mso-position-vertical:absolute;mso-position-vertical-relative:text;v-text-anchor:middle" o:gfxdata="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" o:button="t" filled="f" strokecolor="#1f3763 [1604]" strokeweight="1pt">
                 <v:fill o:detectmouseclick="t"/>
@@ -3493,7 +3548,7 @@
                   </wp:wrapPolygon>
                 </wp:wrapThrough>
                 <wp:docPr id="21" name="מלבן 21">
-                  <a:hlinkClick xmlns:a="http://schemas.openxmlformats.org/drawingml/2006/main" r:id="rId10"/>
+                  <a:hlinkClick xmlns:a="http://schemas.openxmlformats.org/drawingml/2006/main" r:id="rId11"/>
                 </wp:docPr>
                 <wp:cNvGraphicFramePr/>
                 <a:graphic xmlns:a="http://schemas.openxmlformats.org/drawingml/2006/main">
@@ -3538,7 +3593,7 @@
               </wp:anchor>
             </w:drawing>
           </mc:Choice>
-          <mc:Fallback xmlns:cx2="http://schemas.microsoft.com/office/drawing/2015/10/21/chartex" xmlns:cx3="http://schemas.microsoft.com/office/drawing/2016/5/9/chartex" xmlns:cx4="http://schemas.microsoft.com/office/drawing/2016/5/10/chartex" xmlns:cx5="http://schemas.microsoft.com/office/drawing/2016/5/11/chartex" xmlns:cx6="http://schemas.microsoft.com/office/drawing/2016/5/12/chartex" xmlns:cx7="http://schemas.microsoft.com/office/drawing/2016/5/13/chartex" xmlns:cx8="http://schemas.microsoft.com/office/drawing/2016/5/14/chartex" xmlns:aink="http://schemas.microsoft.com/office/drawing/2016/ink" xmlns:am3d="http://schemas.microsoft.com/office/drawing/2017/model3d" xmlns:w16cex="http://schemas.microsoft.com/office/word/2018/wordml/cex" xmlns:w16cid="http://schemas.microsoft.com/office/word/2016/wordml/cid" xmlns:w16="http://schemas.microsoft.com/office/word/2018/wordml">
+          <mc:Fallback xmlns:w16="http://schemas.microsoft.com/office/word/2018/wordml" xmlns:w16cid="http://schemas.microsoft.com/office/word/2016/wordml/cid" xmlns:w16cex="http://schemas.microsoft.com/office/word/2018/wordml/cex" xmlns:am3d="http://schemas.microsoft.com/office/drawing/2017/model3d" xmlns:aink="http://schemas.microsoft.com/office/drawing/2016/ink" xmlns:cx8="http://schemas.microsoft.com/office/drawing/2016/5/14/chartex" xmlns:cx7="http://schemas.microsoft.com/office/drawing/2016/5/13/chartex" xmlns:cx6="http://schemas.microsoft.com/office/drawing/2016/5/12/chartex" xmlns:cx5="http://schemas.microsoft.com/office/drawing/2016/5/11/chartex" xmlns:cx4="http://schemas.microsoft.com/office/drawing/2016/5/10/chartex" xmlns:cx3="http://schemas.microsoft.com/office/drawing/2016/5/9/chartex" xmlns:cx2="http://schemas.microsoft.com/office/drawing/2015/10/21/chartex">
             <w:pict>
               <v:rect w14:anchorId="3851B11C" id="מלבן 21" o:spid="_x0000_s1026" href="#Exit" style="position:absolute;margin-left:441.7pt;margin-top:25.55pt;width:25.85pt;height:17.55pt;z-index:251675648;visibility:visible;mso-wrap-style:square;mso-wrap-distance-left:9pt;mso-wrap-distance-top:0;mso-wrap-distance-right:9pt;mso-wrap-distance-bottom:0;mso-position-horizontal:absolute;mso-position-horizontal-relative:text;mso-position-vertical:absolute;mso-position-vertical-relative:text;v-text-anchor:middle" o:gfxdata="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" o:button="t" filled="f" strokecolor="#1f3763 [1604]" strokeweight="1pt">
                 <v:fill o:detectmouseclick="t"/>
@@ -3576,7 +3631,7 @@
                   </wp:wrapPolygon>
                 </wp:wrapThrough>
                 <wp:docPr id="19" name="מלבן 19">
-                  <a:hlinkClick xmlns:a="http://schemas.openxmlformats.org/drawingml/2006/main" r:id="rId11"/>
+                  <a:hlinkClick xmlns:a="http://schemas.openxmlformats.org/drawingml/2006/main" r:id="rId12"/>
                 </wp:docPr>
                 <wp:cNvGraphicFramePr/>
                 <a:graphic xmlns:a="http://schemas.openxmlformats.org/drawingml/2006/main">
@@ -3621,7 +3676,7 @@
               </wp:anchor>
             </w:drawing>
           </mc:Choice>
-          <mc:Fallback xmlns:cx2="http://schemas.microsoft.com/office/drawing/2015/10/21/chartex" xmlns:cx3="http://schemas.microsoft.com/office/drawing/2016/5/9/chartex" xmlns:cx4="http://schemas.microsoft.com/office/drawing/2016/5/10/chartex" xmlns:cx5="http://schemas.microsoft.com/office/drawing/2016/5/11/chartex" xmlns:cx6="http://schemas.microsoft.com/office/drawing/2016/5/12/chartex" xmlns:cx7="http://schemas.microsoft.com/office/drawing/2016/5/13/chartex" xmlns:cx8="http://schemas.microsoft.com/office/drawing/2016/5/14/chartex" xmlns:aink="http://schemas.microsoft.com/office/drawing/2016/ink" xmlns:am3d="http://schemas.microsoft.com/office/drawing/2017/model3d" xmlns:w16cex="http://schemas.microsoft.com/office/word/2018/wordml/cex" xmlns:w16cid="http://schemas.microsoft.com/office/word/2016/wordml/cid" xmlns:w16="http://schemas.microsoft.com/office/word/2018/wordml">
+          <mc:Fallback xmlns:w16="http://schemas.microsoft.com/office/word/2018/wordml" xmlns:w16cid="http://schemas.microsoft.com/office/word/2016/wordml/cid" xmlns:w16cex="http://schemas.microsoft.com/office/word/2018/wordml/cex" xmlns:am3d="http://schemas.microsoft.com/office/drawing/2017/model3d" xmlns:aink="http://schemas.microsoft.com/office/drawing/2016/ink" xmlns:cx8="http://schemas.microsoft.com/office/drawing/2016/5/14/chartex" xmlns:cx7="http://schemas.microsoft.com/office/drawing/2016/5/13/chartex" xmlns:cx6="http://schemas.microsoft.com/office/drawing/2016/5/12/chartex" xmlns:cx5="http://schemas.microsoft.com/office/drawing/2016/5/11/chartex" xmlns:cx4="http://schemas.microsoft.com/office/drawing/2016/5/10/chartex" xmlns:cx3="http://schemas.microsoft.com/office/drawing/2016/5/9/chartex" xmlns:cx2="http://schemas.microsoft.com/office/drawing/2015/10/21/chartex">
             <w:pict>
               <v:rect w14:anchorId="5FCF5AC5" id="מלבן 19" o:spid="_x0000_s1026" href="#Minimize" style="position:absolute;margin-left:385.85pt;margin-top:25.55pt;width:20.75pt;height:17.1pt;z-index:251673600;visibility:visible;mso-wrap-style:square;mso-wrap-distance-left:9pt;mso-wrap-distance-top:0;mso-wrap-distance-right:9pt;mso-wrap-distance-bottom:0;mso-position-horizontal:absolute;mso-position-horizontal-relative:text;mso-position-vertical:absolute;mso-position-vertical-relative:text;v-text-anchor:middle" o:gfxdata="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" o:button="t" filled="f" strokecolor="#1f3763 [1604]" strokeweight="1pt">
                 <v:fill o:detectmouseclick="t"/>
@@ -3659,7 +3714,7 @@
                   </wp:wrapPolygon>
                 </wp:wrapThrough>
                 <wp:docPr id="18" name="מלבן 18">
-                  <a:hlinkClick xmlns:a="http://schemas.openxmlformats.org/drawingml/2006/main" r:id="rId12"/>
+                  <a:hlinkClick xmlns:a="http://schemas.openxmlformats.org/drawingml/2006/main" r:id="rId13"/>
                 </wp:docPr>
                 <wp:cNvGraphicFramePr/>
                 <a:graphic xmlns:a="http://schemas.openxmlformats.org/drawingml/2006/main">
@@ -3704,7 +3759,7 @@
               </wp:anchor>
             </w:drawing>
           </mc:Choice>
-          <mc:Fallback xmlns:cx2="http://schemas.microsoft.com/office/drawing/2015/10/21/chartex" xmlns:cx3="http://schemas.microsoft.com/office/drawing/2016/5/9/chartex" xmlns:cx4="http://schemas.microsoft.com/office/drawing/2016/5/10/chartex" xmlns:cx5="http://schemas.microsoft.com/office/drawing/2016/5/11/chartex" xmlns:cx6="http://schemas.microsoft.com/office/drawing/2016/5/12/chartex" xmlns:cx7="http://schemas.microsoft.com/office/drawing/2016/5/13/chartex" xmlns:cx8="http://schemas.microsoft.com/office/drawing/2016/5/14/chartex" xmlns:aink="http://schemas.microsoft.com/office/drawing/2016/ink" xmlns:am3d="http://schemas.microsoft.com/office/drawing/2017/model3d" xmlns:w16cex="http://schemas.microsoft.com/office/word/2018/wordml/cex" xmlns:w16cid="http://schemas.microsoft.com/office/word/2016/wordml/cid" xmlns:w16="http://schemas.microsoft.com/office/word/2018/wordml">
+          <mc:Fallback xmlns:w16="http://schemas.microsoft.com/office/word/2018/wordml" xmlns:w16cid="http://schemas.microsoft.com/office/word/2016/wordml/cid" xmlns:w16cex="http://schemas.microsoft.com/office/word/2018/wordml/cex" xmlns:am3d="http://schemas.microsoft.com/office/drawing/2017/model3d" xmlns:aink="http://schemas.microsoft.com/office/drawing/2016/ink" xmlns:cx8="http://schemas.microsoft.com/office/drawing/2016/5/14/chartex" xmlns:cx7="http://schemas.microsoft.com/office/drawing/2016/5/13/chartex" xmlns:cx6="http://schemas.microsoft.com/office/drawing/2016/5/12/chartex" xmlns:cx5="http://schemas.microsoft.com/office/drawing/2016/5/11/chartex" xmlns:cx4="http://schemas.microsoft.com/office/drawing/2016/5/10/chartex" xmlns:cx3="http://schemas.microsoft.com/office/drawing/2016/5/9/chartex" xmlns:cx2="http://schemas.microsoft.com/office/drawing/2015/10/21/chartex">
             <w:pict>
               <v:rect w14:anchorId="5C1EFBC6" id="מלבן 18" o:spid="_x0000_s1026" href="#RulePicker" style="position:absolute;margin-left:269.1pt;margin-top:153.85pt;width:55.4pt;height:13.4pt;z-index:251672576;visibility:visible;mso-wrap-style:square;mso-wrap-distance-left:9pt;mso-wrap-distance-top:0;mso-wrap-distance-right:9pt;mso-wrap-distance-bottom:0;mso-position-horizontal:absolute;mso-position-horizontal-relative:text;mso-position-vertical:absolute;mso-position-vertical-relative:text;v-text-anchor:middle" o:gfxdata="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" o:button="t" filled="f" strokecolor="#1f3763 [1604]" strokeweight="1pt">
                 <v:fill o:detectmouseclick="t"/>
@@ -3742,7 +3797,7 @@
                   </wp:wrapPolygon>
                 </wp:wrapThrough>
                 <wp:docPr id="17" name="מלבן 17">
-                  <a:hlinkClick xmlns:a="http://schemas.openxmlformats.org/drawingml/2006/main" r:id="rId13"/>
+                  <a:hlinkClick xmlns:a="http://schemas.openxmlformats.org/drawingml/2006/main" r:id="rId14"/>
                 </wp:docPr>
                 <wp:cNvGraphicFramePr/>
                 <a:graphic xmlns:a="http://schemas.openxmlformats.org/drawingml/2006/main">
@@ -3787,7 +3842,7 @@
               </wp:anchor>
             </w:drawing>
           </mc:Choice>
-          <mc:Fallback xmlns:cx2="http://schemas.microsoft.com/office/drawing/2015/10/21/chartex" xmlns:cx3="http://schemas.microsoft.com/office/drawing/2016/5/9/chartex" xmlns:cx4="http://schemas.microsoft.com/office/drawing/2016/5/10/chartex" xmlns:cx5="http://schemas.microsoft.com/office/drawing/2016/5/11/chartex" xmlns:cx6="http://schemas.microsoft.com/office/drawing/2016/5/12/chartex" xmlns:cx7="http://schemas.microsoft.com/office/drawing/2016/5/13/chartex" xmlns:cx8="http://schemas.microsoft.com/office/drawing/2016/5/14/chartex" xmlns:aink="http://schemas.microsoft.com/office/drawing/2016/ink" xmlns:am3d="http://schemas.microsoft.com/office/drawing/2017/model3d" xmlns:w16cex="http://schemas.microsoft.com/office/word/2018/wordml/cex" xmlns:w16cid="http://schemas.microsoft.com/office/word/2016/wordml/cid" xmlns:w16="http://schemas.microsoft.com/office/word/2018/wordml">
+          <mc:Fallback xmlns:w16="http://schemas.microsoft.com/office/word/2018/wordml" xmlns:w16cid="http://schemas.microsoft.com/office/word/2016/wordml/cid" xmlns:w16cex="http://schemas.microsoft.com/office/word/2018/wordml/cex" xmlns:am3d="http://schemas.microsoft.com/office/drawing/2017/model3d" xmlns:aink="http://schemas.microsoft.com/office/drawing/2016/ink" xmlns:cx8="http://schemas.microsoft.com/office/drawing/2016/5/14/chartex" xmlns:cx7="http://schemas.microsoft.com/office/drawing/2016/5/13/chartex" xmlns:cx6="http://schemas.microsoft.com/office/drawing/2016/5/12/chartex" xmlns:cx5="http://schemas.microsoft.com/office/drawing/2016/5/11/chartex" xmlns:cx4="http://schemas.microsoft.com/office/drawing/2016/5/10/chartex" xmlns:cx3="http://schemas.microsoft.com/office/drawing/2016/5/9/chartex" xmlns:cx2="http://schemas.microsoft.com/office/drawing/2015/10/21/chartex">
             <w:pict>
               <v:rect w14:anchorId="11FCAF77" id="מלבן 17" o:spid="_x0000_s1026" href="#QuestionTitle" style="position:absolute;margin-left:127.85pt;margin-top:86.95pt;width:213.25pt;height:9.7pt;z-index:251670528;visibility:visible;mso-wrap-style:square;mso-wrap-distance-left:9pt;mso-wrap-distance-top:0;mso-wrap-distance-right:9pt;mso-wrap-distance-bottom:0;mso-position-horizontal:absolute;mso-position-horizontal-relative:text;mso-position-vertical:absolute;mso-position-vertical-relative:text;v-text-anchor:middle" o:gfxdata="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" o:button="t" filled="f" strokecolor="#1f3763 [1604]" strokeweight="1pt">
                 <v:fill o:detectmouseclick="t"/>
@@ -3825,7 +3880,7 @@
                   </wp:wrapPolygon>
                 </wp:wrapThrough>
                 <wp:docPr id="16" name="מלבן 16">
-                  <a:hlinkClick xmlns:a="http://schemas.openxmlformats.org/drawingml/2006/main" r:id="rId14"/>
+                  <a:hlinkClick xmlns:a="http://schemas.openxmlformats.org/drawingml/2006/main" r:id="rId15"/>
                 </wp:docPr>
                 <wp:cNvGraphicFramePr/>
                 <a:graphic xmlns:a="http://schemas.openxmlformats.org/drawingml/2006/main">
@@ -3870,7 +3925,7 @@
               </wp:anchor>
             </w:drawing>
           </mc:Choice>
-          <mc:Fallback xmlns:cx2="http://schemas.microsoft.com/office/drawing/2015/10/21/chartex" xmlns:cx3="http://schemas.microsoft.com/office/drawing/2016/5/9/chartex" xmlns:cx4="http://schemas.microsoft.com/office/drawing/2016/5/10/chartex" xmlns:cx5="http://schemas.microsoft.com/office/drawing/2016/5/11/chartex" xmlns:cx6="http://schemas.microsoft.com/office/drawing/2016/5/12/chartex" xmlns:cx7="http://schemas.microsoft.com/office/drawing/2016/5/13/chartex" xmlns:cx8="http://schemas.microsoft.com/office/drawing/2016/5/14/chartex" xmlns:aink="http://schemas.microsoft.com/office/drawing/2016/ink" xmlns:am3d="http://schemas.microsoft.com/office/drawing/2017/model3d" xmlns:w16cex="http://schemas.microsoft.com/office/word/2018/wordml/cex" xmlns:w16cid="http://schemas.microsoft.com/office/word/2016/wordml/cid" xmlns:w16="http://schemas.microsoft.com/office/word/2018/wordml">
+          <mc:Fallback xmlns:w16="http://schemas.microsoft.com/office/word/2018/wordml" xmlns:w16cid="http://schemas.microsoft.com/office/word/2016/wordml/cid" xmlns:w16cex="http://schemas.microsoft.com/office/word/2018/wordml/cex" xmlns:am3d="http://schemas.microsoft.com/office/drawing/2017/model3d" xmlns:aink="http://schemas.microsoft.com/office/drawing/2016/ink" xmlns:cx8="http://schemas.microsoft.com/office/drawing/2016/5/14/chartex" xmlns:cx7="http://schemas.microsoft.com/office/drawing/2016/5/13/chartex" xmlns:cx6="http://schemas.microsoft.com/office/drawing/2016/5/12/chartex" xmlns:cx5="http://schemas.microsoft.com/office/drawing/2016/5/11/chartex" xmlns:cx4="http://schemas.microsoft.com/office/drawing/2016/5/10/chartex" xmlns:cx3="http://schemas.microsoft.com/office/drawing/2016/5/9/chartex" xmlns:cx2="http://schemas.microsoft.com/office/drawing/2015/10/21/chartex">
             <w:pict>
               <v:rect w14:anchorId="094AE7D0" id="מלבן 16" o:spid="_x0000_s1026" href="#MainExpression" style="position:absolute;margin-left:54.9pt;margin-top:106.75pt;width:357.65pt;height:11.5pt;z-index:251671552;visibility:visible;mso-wrap-style:square;mso-wrap-distance-left:9pt;mso-wrap-distance-top:0;mso-wrap-distance-right:9pt;mso-wrap-distance-bottom:0;mso-position-horizontal:absolute;mso-position-horizontal-relative:text;mso-position-vertical:absolute;mso-position-vertical-relative:text;v-text-anchor:middle" o:gfxdata="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" o:button="t" filled="f" strokecolor="#1f3763 [1604]" strokeweight="1pt">
                 <v:fill o:detectmouseclick="t"/>
@@ -3908,7 +3963,7 @@
                   </wp:wrapPolygon>
                 </wp:wrapThrough>
                 <wp:docPr id="15" name="מלבן 15">
-                  <a:hlinkClick xmlns:a="http://schemas.openxmlformats.org/drawingml/2006/main" r:id="rId15"/>
+                  <a:hlinkClick xmlns:a="http://schemas.openxmlformats.org/drawingml/2006/main" r:id="rId16"/>
                 </wp:docPr>
                 <wp:cNvGraphicFramePr/>
                 <a:graphic xmlns:a="http://schemas.openxmlformats.org/drawingml/2006/main">
@@ -3953,7 +4008,7 @@
               </wp:anchor>
             </w:drawing>
           </mc:Choice>
-          <mc:Fallback xmlns:cx2="http://schemas.microsoft.com/office/drawing/2015/10/21/chartex" xmlns:cx3="http://schemas.microsoft.com/office/drawing/2016/5/9/chartex" xmlns:cx4="http://schemas.microsoft.com/office/drawing/2016/5/10/chartex" xmlns:cx5="http://schemas.microsoft.com/office/drawing/2016/5/11/chartex" xmlns:cx6="http://schemas.microsoft.com/office/drawing/2016/5/12/chartex" xmlns:cx7="http://schemas.microsoft.com/office/drawing/2016/5/13/chartex" xmlns:cx8="http://schemas.microsoft.com/office/drawing/2016/5/14/chartex" xmlns:aink="http://schemas.microsoft.com/office/drawing/2016/ink" xmlns:am3d="http://schemas.microsoft.com/office/drawing/2017/model3d" xmlns:w16cex="http://schemas.microsoft.com/office/word/2018/wordml/cex" xmlns:w16cid="http://schemas.microsoft.com/office/word/2016/wordml/cid" xmlns:w16="http://schemas.microsoft.com/office/word/2018/wordml">
+          <mc:Fallback xmlns:w16="http://schemas.microsoft.com/office/word/2018/wordml" xmlns:w16cid="http://schemas.microsoft.com/office/word/2016/wordml/cid" xmlns:w16cex="http://schemas.microsoft.com/office/word/2018/wordml/cex" xmlns:am3d="http://schemas.microsoft.com/office/drawing/2017/model3d" xmlns:aink="http://schemas.microsoft.com/office/drawing/2016/ink" xmlns:cx8="http://schemas.microsoft.com/office/drawing/2016/5/14/chartex" xmlns:cx7="http://schemas.microsoft.com/office/drawing/2016/5/13/chartex" xmlns:cx6="http://schemas.microsoft.com/office/drawing/2016/5/12/chartex" xmlns:cx5="http://schemas.microsoft.com/office/drawing/2016/5/11/chartex" xmlns:cx4="http://schemas.microsoft.com/office/drawing/2016/5/10/chartex" xmlns:cx3="http://schemas.microsoft.com/office/drawing/2016/5/9/chartex" xmlns:cx2="http://schemas.microsoft.com/office/drawing/2015/10/21/chartex">
             <w:pict>
               <v:rect w14:anchorId="055FE4CC" id="מלבן 15" o:spid="_x0000_s1026" href="#TabPicker" style="position:absolute;margin-left:3.7pt;margin-top:57.85pt;width:92.3pt;height:13.85pt;z-index:251668480;visibility:visible;mso-wrap-style:square;mso-wrap-distance-left:9pt;mso-wrap-distance-top:0;mso-wrap-distance-right:9pt;mso-wrap-distance-bottom:0;mso-position-horizontal:absolute;mso-position-horizontal-relative:text;mso-position-vertical:absolute;mso-position-vertical-relative:text;v-text-anchor:middle" o:gfxdata="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" o:button="t" filled="f" strokecolor="#1f3763 [1604]" strokeweight="1pt">
                 <v:fill o:detectmouseclick="t"/>
@@ -3991,7 +4046,7 @@
                   </wp:wrapPolygon>
                 </wp:wrapThrough>
                 <wp:docPr id="14" name="מלבן 14">
-                  <a:hlinkClick xmlns:a="http://schemas.openxmlformats.org/drawingml/2006/main" r:id="rId16"/>
+                  <a:hlinkClick xmlns:a="http://schemas.openxmlformats.org/drawingml/2006/main" r:id="rId17"/>
                 </wp:docPr>
                 <wp:cNvGraphicFramePr/>
                 <a:graphic xmlns:a="http://schemas.openxmlformats.org/drawingml/2006/main">
@@ -4036,7 +4091,7 @@
               </wp:anchor>
             </w:drawing>
           </mc:Choice>
-          <mc:Fallback xmlns:cx2="http://schemas.microsoft.com/office/drawing/2015/10/21/chartex" xmlns:cx3="http://schemas.microsoft.com/office/drawing/2016/5/9/chartex" xmlns:cx4="http://schemas.microsoft.com/office/drawing/2016/5/10/chartex" xmlns:cx5="http://schemas.microsoft.com/office/drawing/2016/5/11/chartex" xmlns:cx6="http://schemas.microsoft.com/office/drawing/2016/5/12/chartex" xmlns:cx7="http://schemas.microsoft.com/office/drawing/2016/5/13/chartex" xmlns:cx8="http://schemas.microsoft.com/office/drawing/2016/5/14/chartex" xmlns:aink="http://schemas.microsoft.com/office/drawing/2016/ink" xmlns:am3d="http://schemas.microsoft.com/office/drawing/2017/model3d" xmlns:w16cex="http://schemas.microsoft.com/office/word/2018/wordml/cex" xmlns:w16cid="http://schemas.microsoft.com/office/word/2016/wordml/cid" xmlns:w16="http://schemas.microsoft.com/office/word/2018/wordml">
+          <mc:Fallback xmlns:w16="http://schemas.microsoft.com/office/word/2018/wordml" xmlns:w16cid="http://schemas.microsoft.com/office/word/2016/wordml/cid" xmlns:w16cex="http://schemas.microsoft.com/office/word/2018/wordml/cex" xmlns:am3d="http://schemas.microsoft.com/office/drawing/2017/model3d" xmlns:aink="http://schemas.microsoft.com/office/drawing/2016/ink" xmlns:cx8="http://schemas.microsoft.com/office/drawing/2016/5/14/chartex" xmlns:cx7="http://schemas.microsoft.com/office/drawing/2016/5/13/chartex" xmlns:cx6="http://schemas.microsoft.com/office/drawing/2016/5/12/chartex" xmlns:cx5="http://schemas.microsoft.com/office/drawing/2016/5/11/chartex" xmlns:cx4="http://schemas.microsoft.com/office/drawing/2016/5/10/chartex" xmlns:cx3="http://schemas.microsoft.com/office/drawing/2016/5/9/chartex" xmlns:cx2="http://schemas.microsoft.com/office/drawing/2015/10/21/chartex">
             <w:pict>
               <v:rect w14:anchorId="6D8A23E9" id="מלבן 14" o:spid="_x0000_s1026" href="#Checkbox" style="position:absolute;margin-left:12.45pt;margin-top:156.15pt;width:8.3pt;height:7.85pt;z-index:251667456;visibility:visible;mso-wrap-style:square;mso-wrap-distance-left:9pt;mso-wrap-distance-top:0;mso-wrap-distance-right:9pt;mso-wrap-distance-bottom:0;mso-position-horizontal:absolute;mso-position-horizontal-relative:text;mso-position-vertical:absolute;mso-position-vertical-relative:text;v-text-anchor:middle" o:gfxdata="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" o:button="t" filled="f" strokecolor="#1f3763 [1604]" strokeweight="1pt">
                 <v:fill o:detectmouseclick="t"/>
@@ -4074,7 +4129,7 @@
                   </wp:wrapPolygon>
                 </wp:wrapThrough>
                 <wp:docPr id="12" name="מלבן 12">
-                  <a:hlinkClick xmlns:a="http://schemas.openxmlformats.org/drawingml/2006/main" r:id="rId17"/>
+                  <a:hlinkClick xmlns:a="http://schemas.openxmlformats.org/drawingml/2006/main" r:id="rId18"/>
                 </wp:docPr>
                 <wp:cNvGraphicFramePr/>
                 <a:graphic xmlns:a="http://schemas.openxmlformats.org/drawingml/2006/main">
@@ -4119,7 +4174,7 @@
               </wp:anchor>
             </w:drawing>
           </mc:Choice>
-          <mc:Fallback xmlns:cx2="http://schemas.microsoft.com/office/drawing/2015/10/21/chartex" xmlns:cx3="http://schemas.microsoft.com/office/drawing/2016/5/9/chartex" xmlns:cx4="http://schemas.microsoft.com/office/drawing/2016/5/10/chartex" xmlns:cx5="http://schemas.microsoft.com/office/drawing/2016/5/11/chartex" xmlns:cx6="http://schemas.microsoft.com/office/drawing/2016/5/12/chartex" xmlns:cx7="http://schemas.microsoft.com/office/drawing/2016/5/13/chartex" xmlns:cx8="http://schemas.microsoft.com/office/drawing/2016/5/14/chartex" xmlns:aink="http://schemas.microsoft.com/office/drawing/2016/ink" xmlns:am3d="http://schemas.microsoft.com/office/drawing/2017/model3d" xmlns:w16cex="http://schemas.microsoft.com/office/word/2018/wordml/cex" xmlns:w16cid="http://schemas.microsoft.com/office/word/2016/wordml/cid" xmlns:w16="http://schemas.microsoft.com/office/word/2018/wordml">
+          <mc:Fallback xmlns:w16="http://schemas.microsoft.com/office/word/2018/wordml" xmlns:w16cid="http://schemas.microsoft.com/office/word/2016/wordml/cid" xmlns:w16cex="http://schemas.microsoft.com/office/word/2018/wordml/cex" xmlns:am3d="http://schemas.microsoft.com/office/drawing/2017/model3d" xmlns:aink="http://schemas.microsoft.com/office/drawing/2016/ink" xmlns:cx8="http://schemas.microsoft.com/office/drawing/2016/5/14/chartex" xmlns:cx7="http://schemas.microsoft.com/office/drawing/2016/5/13/chartex" xmlns:cx6="http://schemas.microsoft.com/office/drawing/2016/5/12/chartex" xmlns:cx5="http://schemas.microsoft.com/office/drawing/2016/5/11/chartex" xmlns:cx4="http://schemas.microsoft.com/office/drawing/2016/5/10/chartex" xmlns:cx3="http://schemas.microsoft.com/office/drawing/2016/5/9/chartex" xmlns:cx2="http://schemas.microsoft.com/office/drawing/2015/10/21/chartex">
             <w:pict>
               <v:rect w14:anchorId="04153597" id="מלבן 12" o:spid="_x0000_s1026" href="#MasterCheckbox" style="position:absolute;margin-left:12.45pt;margin-top:125.25pt;width:9.25pt;height:8.3pt;z-index:251666432;visibility:visible;mso-wrap-style:square;mso-wrap-distance-left:9pt;mso-wrap-distance-top:0;mso-wrap-distance-right:9pt;mso-wrap-distance-bottom:0;mso-position-horizontal:absolute;mso-position-horizontal-relative:text;mso-position-vertical:absolute;mso-position-vertical-relative:text;v-text-anchor:middle" o:gfxdata="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" o:button="t" filled="f" strokecolor="#1f3763 [1604]" strokeweight="1pt">
                 <v:fill o:detectmouseclick="t"/>
@@ -4157,7 +4212,7 @@
                   </wp:wrapPolygon>
                 </wp:wrapThrough>
                 <wp:docPr id="11" name="מלבן 11">
-                  <a:hlinkClick xmlns:a="http://schemas.openxmlformats.org/drawingml/2006/main" r:id="rId18"/>
+                  <a:hlinkClick xmlns:a="http://schemas.openxmlformats.org/drawingml/2006/main" r:id="rId19"/>
                 </wp:docPr>
                 <wp:cNvGraphicFramePr/>
                 <a:graphic xmlns:a="http://schemas.openxmlformats.org/drawingml/2006/main">
@@ -4202,7 +4257,7 @@
               </wp:anchor>
             </w:drawing>
           </mc:Choice>
-          <mc:Fallback xmlns:cx2="http://schemas.microsoft.com/office/drawing/2015/10/21/chartex" xmlns:cx3="http://schemas.microsoft.com/office/drawing/2016/5/9/chartex" xmlns:cx4="http://schemas.microsoft.com/office/drawing/2016/5/10/chartex" xmlns:cx5="http://schemas.microsoft.com/office/drawing/2016/5/11/chartex" xmlns:cx6="http://schemas.microsoft.com/office/drawing/2016/5/12/chartex" xmlns:cx7="http://schemas.microsoft.com/office/drawing/2016/5/13/chartex" xmlns:cx8="http://schemas.microsoft.com/office/drawing/2016/5/14/chartex" xmlns:aink="http://schemas.microsoft.com/office/drawing/2016/ink" xmlns:am3d="http://schemas.microsoft.com/office/drawing/2017/model3d" xmlns:w16cex="http://schemas.microsoft.com/office/word/2018/wordml/cex" xmlns:w16cid="http://schemas.microsoft.com/office/word/2016/wordml/cid" xmlns:w16="http://schemas.microsoft.com/office/word/2018/wordml">
+          <mc:Fallback xmlns:w16="http://schemas.microsoft.com/office/word/2018/wordml" xmlns:w16cid="http://schemas.microsoft.com/office/word/2016/wordml/cid" xmlns:w16cex="http://schemas.microsoft.com/office/word/2018/wordml/cex" xmlns:am3d="http://schemas.microsoft.com/office/drawing/2017/model3d" xmlns:aink="http://schemas.microsoft.com/office/drawing/2016/ink" xmlns:cx8="http://schemas.microsoft.com/office/drawing/2016/5/14/chartex" xmlns:cx7="http://schemas.microsoft.com/office/drawing/2016/5/13/chartex" xmlns:cx6="http://schemas.microsoft.com/office/drawing/2016/5/12/chartex" xmlns:cx5="http://schemas.microsoft.com/office/drawing/2016/5/11/chartex" xmlns:cx4="http://schemas.microsoft.com/office/drawing/2016/5/10/chartex" xmlns:cx3="http://schemas.microsoft.com/office/drawing/2016/5/9/chartex" xmlns:cx2="http://schemas.microsoft.com/office/drawing/2015/10/21/chartex">
             <w:pict>
               <v:rect w14:anchorId="1279F46D" id="מלבן 11" o:spid="_x0000_s1026" href="#Check" style="position:absolute;margin-left:334.6pt;margin-top:362.95pt;width:124.15pt;height:23.1pt;z-index:251665408;visibility:visible;mso-wrap-style:square;mso-wrap-distance-left:9pt;mso-wrap-distance-top:0;mso-wrap-distance-right:9pt;mso-wrap-distance-bottom:0;mso-position-horizontal:absolute;mso-position-horizontal-relative:text;mso-position-vertical:absolute;mso-position-vertical-relative:text;v-text-anchor:middle" o:gfxdata="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" o:button="t" filled="f" strokecolor="#1f3763 [1604]" strokeweight="1pt">
                 <v:fill o:detectmouseclick="t"/>
@@ -4240,7 +4295,7 @@
                   </wp:wrapPolygon>
                 </wp:wrapThrough>
                 <wp:docPr id="10" name="מלבן 10">
-                  <a:hlinkClick xmlns:a="http://schemas.openxmlformats.org/drawingml/2006/main" r:id="rId19"/>
+                  <a:hlinkClick xmlns:a="http://schemas.openxmlformats.org/drawingml/2006/main" r:id="rId20"/>
                 </wp:docPr>
                 <wp:cNvGraphicFramePr/>
                 <a:graphic xmlns:a="http://schemas.openxmlformats.org/drawingml/2006/main">
@@ -4285,7 +4340,7 @@
               </wp:anchor>
             </w:drawing>
           </mc:Choice>
-          <mc:Fallback xmlns:cx2="http://schemas.microsoft.com/office/drawing/2015/10/21/chartex" xmlns:cx3="http://schemas.microsoft.com/office/drawing/2016/5/9/chartex" xmlns:cx4="http://schemas.microsoft.com/office/drawing/2016/5/10/chartex" xmlns:cx5="http://schemas.microsoft.com/office/drawing/2016/5/11/chartex" xmlns:cx6="http://schemas.microsoft.com/office/drawing/2016/5/12/chartex" xmlns:cx7="http://schemas.microsoft.com/office/drawing/2016/5/13/chartex" xmlns:cx8="http://schemas.microsoft.com/office/drawing/2016/5/14/chartex" xmlns:aink="http://schemas.microsoft.com/office/drawing/2016/ink" xmlns:am3d="http://schemas.microsoft.com/office/drawing/2017/model3d" xmlns:w16cex="http://schemas.microsoft.com/office/word/2018/wordml/cex" xmlns:w16cid="http://schemas.microsoft.com/office/word/2016/wordml/cid" xmlns:w16="http://schemas.microsoft.com/office/word/2018/wordml">
+          <mc:Fallback xmlns:w16="http://schemas.microsoft.com/office/word/2018/wordml" xmlns:w16cid="http://schemas.microsoft.com/office/word/2016/wordml/cid" xmlns:w16cex="http://schemas.microsoft.com/office/word/2018/wordml/cex" xmlns:am3d="http://schemas.microsoft.com/office/drawing/2017/model3d" xmlns:aink="http://schemas.microsoft.com/office/drawing/2016/ink" xmlns:cx8="http://schemas.microsoft.com/office/drawing/2016/5/14/chartex" xmlns:cx7="http://schemas.microsoft.com/office/drawing/2016/5/13/chartex" xmlns:cx6="http://schemas.microsoft.com/office/drawing/2016/5/12/chartex" xmlns:cx5="http://schemas.microsoft.com/office/drawing/2016/5/11/chartex" xmlns:cx4="http://schemas.microsoft.com/office/drawing/2016/5/10/chartex" xmlns:cx3="http://schemas.microsoft.com/office/drawing/2016/5/9/chartex" xmlns:cx2="http://schemas.microsoft.com/office/drawing/2015/10/21/chartex">
             <w:pict>
               <v:rect w14:anchorId="6EEAFCCB" id="מלבן 10" o:spid="_x0000_s1026" href="#Add" style="position:absolute;margin-left:270.45pt;margin-top:362pt;width:59.1pt;height:23.5pt;z-index:251664384;visibility:visible;mso-wrap-style:square;mso-wrap-distance-left:9pt;mso-wrap-distance-top:0;mso-wrap-distance-right:9pt;mso-wrap-distance-bottom:0;mso-position-horizontal:absolute;mso-position-horizontal-relative:text;mso-position-vertical:absolute;mso-position-vertical-relative:text;v-text-anchor:middle" o:gfxdata="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" o:button="t" filled="f" strokecolor="#1f3763 [1604]" strokeweight="1pt">
                 <v:fill o:detectmouseclick="t"/>
@@ -4323,7 +4378,7 @@
                   </wp:wrapPolygon>
                 </wp:wrapThrough>
                 <wp:docPr id="9" name="מלבן 9">
-                  <a:hlinkClick xmlns:a="http://schemas.openxmlformats.org/drawingml/2006/main" r:id="rId20"/>
+                  <a:hlinkClick xmlns:a="http://schemas.openxmlformats.org/drawingml/2006/main" r:id="rId21"/>
                 </wp:docPr>
                 <wp:cNvGraphicFramePr/>
                 <a:graphic xmlns:a="http://schemas.openxmlformats.org/drawingml/2006/main">
@@ -4368,7 +4423,7 @@
               </wp:anchor>
             </w:drawing>
           </mc:Choice>
-          <mc:Fallback xmlns:cx2="http://schemas.microsoft.com/office/drawing/2015/10/21/chartex" xmlns:cx3="http://schemas.microsoft.com/office/drawing/2016/5/9/chartex" xmlns:cx4="http://schemas.microsoft.com/office/drawing/2016/5/10/chartex" xmlns:cx5="http://schemas.microsoft.com/office/drawing/2016/5/11/chartex" xmlns:cx6="http://schemas.microsoft.com/office/drawing/2016/5/12/chartex" xmlns:cx7="http://schemas.microsoft.com/office/drawing/2016/5/13/chartex" xmlns:cx8="http://schemas.microsoft.com/office/drawing/2016/5/14/chartex" xmlns:aink="http://schemas.microsoft.com/office/drawing/2016/ink" xmlns:am3d="http://schemas.microsoft.com/office/drawing/2017/model3d" xmlns:w16cex="http://schemas.microsoft.com/office/word/2018/wordml/cex" xmlns:w16cid="http://schemas.microsoft.com/office/word/2016/wordml/cid" xmlns:w16="http://schemas.microsoft.com/office/word/2018/wordml">
+          <mc:Fallback xmlns:w16="http://schemas.microsoft.com/office/word/2018/wordml" xmlns:w16cid="http://schemas.microsoft.com/office/word/2016/wordml/cid" xmlns:w16cex="http://schemas.microsoft.com/office/word/2018/wordml/cex" xmlns:am3d="http://schemas.microsoft.com/office/drawing/2017/model3d" xmlns:aink="http://schemas.microsoft.com/office/drawing/2016/ink" xmlns:cx8="http://schemas.microsoft.com/office/drawing/2016/5/14/chartex" xmlns:cx7="http://schemas.microsoft.com/office/drawing/2016/5/13/chartex" xmlns:cx6="http://schemas.microsoft.com/office/drawing/2016/5/12/chartex" xmlns:cx5="http://schemas.microsoft.com/office/drawing/2016/5/11/chartex" xmlns:cx4="http://schemas.microsoft.com/office/drawing/2016/5/10/chartex" xmlns:cx3="http://schemas.microsoft.com/office/drawing/2016/5/9/chartex" xmlns:cx2="http://schemas.microsoft.com/office/drawing/2015/10/21/chartex">
             <w:pict>
               <v:rect w14:anchorId="04F35FC0" id="מלבן 9" o:spid="_x0000_s1026" href="#Remove" style="position:absolute;margin-left:204.9pt;margin-top:362pt;width:59.1pt;height:23.5pt;z-index:251663360;visibility:visible;mso-wrap-style:square;mso-wrap-distance-left:9pt;mso-wrap-distance-top:0;mso-wrap-distance-right:9pt;mso-wrap-distance-bottom:0;mso-position-horizontal:absolute;mso-position-horizontal-relative:text;mso-position-vertical:absolute;mso-position-vertical-relative:text;v-text-anchor:middle" o:gfxdata="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" o:button="t" filled="f" strokecolor="#1f3763 [1604]" strokeweight="1pt">
                 <v:fill o:detectmouseclick="t"/>
@@ -4406,7 +4461,7 @@
                   </wp:wrapPolygon>
                 </wp:wrapThrough>
                 <wp:docPr id="8" name="מלבן 8">
-                  <a:hlinkClick xmlns:a="http://schemas.openxmlformats.org/drawingml/2006/main" r:id="rId21"/>
+                  <a:hlinkClick xmlns:a="http://schemas.openxmlformats.org/drawingml/2006/main" r:id="rId22"/>
                 </wp:docPr>
                 <wp:cNvGraphicFramePr/>
                 <a:graphic xmlns:a="http://schemas.openxmlformats.org/drawingml/2006/main">
@@ -4451,7 +4506,7 @@
               </wp:anchor>
             </w:drawing>
           </mc:Choice>
-          <mc:Fallback xmlns:cx2="http://schemas.microsoft.com/office/drawing/2015/10/21/chartex" xmlns:cx3="http://schemas.microsoft.com/office/drawing/2016/5/9/chartex" xmlns:cx4="http://schemas.microsoft.com/office/drawing/2016/5/10/chartex" xmlns:cx5="http://schemas.microsoft.com/office/drawing/2016/5/11/chartex" xmlns:cx6="http://schemas.microsoft.com/office/drawing/2016/5/12/chartex" xmlns:cx7="http://schemas.microsoft.com/office/drawing/2016/5/13/chartex" xmlns:cx8="http://schemas.microsoft.com/office/drawing/2016/5/14/chartex" xmlns:aink="http://schemas.microsoft.com/office/drawing/2016/ink" xmlns:am3d="http://schemas.microsoft.com/office/drawing/2017/model3d" xmlns:w16cex="http://schemas.microsoft.com/office/word/2018/wordml/cex" xmlns:w16cid="http://schemas.microsoft.com/office/word/2016/wordml/cid" xmlns:w16="http://schemas.microsoft.com/office/word/2018/wordml">
+          <mc:Fallback xmlns:w16="http://schemas.microsoft.com/office/word/2018/wordml" xmlns:w16cid="http://schemas.microsoft.com/office/word/2016/wordml/cid" xmlns:w16cex="http://schemas.microsoft.com/office/word/2018/wordml/cex" xmlns:am3d="http://schemas.microsoft.com/office/drawing/2017/model3d" xmlns:aink="http://schemas.microsoft.com/office/drawing/2016/ink" xmlns:cx8="http://schemas.microsoft.com/office/drawing/2016/5/14/chartex" xmlns:cx7="http://schemas.microsoft.com/office/drawing/2016/5/13/chartex" xmlns:cx6="http://schemas.microsoft.com/office/drawing/2016/5/12/chartex" xmlns:cx5="http://schemas.microsoft.com/office/drawing/2016/5/11/chartex" xmlns:cx4="http://schemas.microsoft.com/office/drawing/2016/5/10/chartex" xmlns:cx3="http://schemas.microsoft.com/office/drawing/2016/5/9/chartex" xmlns:cx2="http://schemas.microsoft.com/office/drawing/2015/10/21/chartex">
             <w:pict>
               <v:rect w14:anchorId="79628D6C" id="מלבן 8" o:spid="_x0000_s1026" href="#Clear" style="position:absolute;margin-left:140.3pt;margin-top:362pt;width:57.7pt;height:23.55pt;z-index:251662336;visibility:visible;mso-wrap-style:square;mso-wrap-distance-left:9pt;mso-wrap-distance-top:0;mso-wrap-distance-right:9pt;mso-wrap-distance-bottom:0;mso-position-horizontal:absolute;mso-position-horizontal-relative:text;mso-position-vertical:absolute;mso-position-vertical-relative:text;v-text-anchor:middle" o:gfxdata="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" o:button="t" filled="f" strokecolor="#1f3763 [1604]" strokeweight="1pt">
                 <v:fill o:detectmouseclick="t"/>
@@ -4481,7 +4536,7 @@
                 <wp:effectExtent l="0" t="0" r="16510" b="19050"/>
                 <wp:wrapNone/>
                 <wp:docPr id="6" name="מלבן 6">
-                  <a:hlinkClick xmlns:a="http://schemas.openxmlformats.org/drawingml/2006/main" r:id="rId22"/>
+                  <a:hlinkClick xmlns:a="http://schemas.openxmlformats.org/drawingml/2006/main" r:id="rId23"/>
                 </wp:docPr>
                 <wp:cNvGraphicFramePr/>
                 <a:graphic xmlns:a="http://schemas.openxmlformats.org/drawingml/2006/main">
@@ -4526,7 +4581,7 @@
               </wp:anchor>
             </w:drawing>
           </mc:Choice>
-          <mc:Fallback xmlns:cx2="http://schemas.microsoft.com/office/drawing/2015/10/21/chartex" xmlns:cx3="http://schemas.microsoft.com/office/drawing/2016/5/9/chartex" xmlns:cx4="http://schemas.microsoft.com/office/drawing/2016/5/10/chartex" xmlns:cx5="http://schemas.microsoft.com/office/drawing/2016/5/11/chartex" xmlns:cx6="http://schemas.microsoft.com/office/drawing/2016/5/12/chartex" xmlns:cx7="http://schemas.microsoft.com/office/drawing/2016/5/13/chartex" xmlns:cx8="http://schemas.microsoft.com/office/drawing/2016/5/14/chartex" xmlns:aink="http://schemas.microsoft.com/office/drawing/2016/ink" xmlns:am3d="http://schemas.microsoft.com/office/drawing/2017/model3d" xmlns:w16cex="http://schemas.microsoft.com/office/word/2018/wordml/cex" xmlns:w16cid="http://schemas.microsoft.com/office/word/2016/wordml/cid" xmlns:w16="http://schemas.microsoft.com/office/word/2018/wordml">
+          <mc:Fallback xmlns:w16="http://schemas.microsoft.com/office/word/2018/wordml" xmlns:w16cid="http://schemas.microsoft.com/office/word/2016/wordml/cid" xmlns:w16cex="http://schemas.microsoft.com/office/word/2018/wordml/cex" xmlns:am3d="http://schemas.microsoft.com/office/drawing/2017/model3d" xmlns:aink="http://schemas.microsoft.com/office/drawing/2016/ink" xmlns:cx8="http://schemas.microsoft.com/office/drawing/2016/5/14/chartex" xmlns:cx7="http://schemas.microsoft.com/office/drawing/2016/5/13/chartex" xmlns:cx6="http://schemas.microsoft.com/office/drawing/2016/5/12/chartex" xmlns:cx5="http://schemas.microsoft.com/office/drawing/2016/5/11/chartex" xmlns:cx4="http://schemas.microsoft.com/office/drawing/2016/5/10/chartex" xmlns:cx3="http://schemas.microsoft.com/office/drawing/2016/5/9/chartex" xmlns:cx2="http://schemas.microsoft.com/office/drawing/2015/10/21/chartex">
             <w:pict>
               <v:rect w14:anchorId="31376ED3" id="מלבן 6" o:spid="_x0000_s1026" href="#NewLine" style="position:absolute;margin-left:9.25pt;margin-top:362pt;width:123.25pt;height:24pt;z-index:251661312;visibility:visible;mso-wrap-style:square;mso-wrap-distance-left:9pt;mso-wrap-distance-top:0;mso-wrap-distance-right:9pt;mso-wrap-distance-bottom:0;mso-position-horizontal:absolute;mso-position-horizontal-relative:text;mso-position-vertical:absolute;mso-position-vertical-relative:text;v-text-anchor:middle" o:gfxdata="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" o:button="t" filled="f" strokecolor="#1f3763 [1604]" strokeweight="1pt">
                 <v:fill o:detectmouseclick="t"/>
@@ -4563,7 +4618,7 @@
                   </wp:wrapPolygon>
                 </wp:wrapThrough>
                 <wp:docPr id="5" name="מלבן 5">
-                  <a:hlinkClick xmlns:a="http://schemas.openxmlformats.org/drawingml/2006/main" r:id="rId23"/>
+                  <a:hlinkClick xmlns:a="http://schemas.openxmlformats.org/drawingml/2006/main" r:id="rId24"/>
                 </wp:docPr>
                 <wp:cNvGraphicFramePr/>
                 <a:graphic xmlns:a="http://schemas.openxmlformats.org/drawingml/2006/main">
@@ -4608,7 +4663,7 @@
               </wp:anchor>
             </w:drawing>
           </mc:Choice>
-          <mc:Fallback xmlns:cx2="http://schemas.microsoft.com/office/drawing/2015/10/21/chartex" xmlns:cx3="http://schemas.microsoft.com/office/drawing/2016/5/9/chartex" xmlns:cx4="http://schemas.microsoft.com/office/drawing/2016/5/10/chartex" xmlns:cx5="http://schemas.microsoft.com/office/drawing/2016/5/11/chartex" xmlns:cx6="http://schemas.microsoft.com/office/drawing/2016/5/12/chartex" xmlns:cx7="http://schemas.microsoft.com/office/drawing/2016/5/13/chartex" xmlns:cx8="http://schemas.microsoft.com/office/drawing/2016/5/14/chartex" xmlns:aink="http://schemas.microsoft.com/office/drawing/2016/ink" xmlns:am3d="http://schemas.microsoft.com/office/drawing/2017/model3d" xmlns:w16cex="http://schemas.microsoft.com/office/word/2018/wordml/cex" xmlns:w16cid="http://schemas.microsoft.com/office/word/2016/wordml/cid" xmlns:w16="http://schemas.microsoft.com/office/word/2018/wordml">
+          <mc:Fallback xmlns:w16="http://schemas.microsoft.com/office/word/2018/wordml" xmlns:w16cid="http://schemas.microsoft.com/office/word/2016/wordml/cid" xmlns:w16cex="http://schemas.microsoft.com/office/word/2018/wordml/cex" xmlns:am3d="http://schemas.microsoft.com/office/drawing/2017/model3d" xmlns:aink="http://schemas.microsoft.com/office/drawing/2016/ink" xmlns:cx8="http://schemas.microsoft.com/office/drawing/2016/5/14/chartex" xmlns:cx7="http://schemas.microsoft.com/office/drawing/2016/5/13/chartex" xmlns:cx6="http://schemas.microsoft.com/office/drawing/2016/5/12/chartex" xmlns:cx5="http://schemas.microsoft.com/office/drawing/2016/5/11/chartex" xmlns:cx4="http://schemas.microsoft.com/office/drawing/2016/5/10/chartex" xmlns:cx3="http://schemas.microsoft.com/office/drawing/2016/5/9/chartex" xmlns:cx2="http://schemas.microsoft.com/office/drawing/2015/10/21/chartex">
             <w:pict>
               <v:rect w14:anchorId="2201E8D4" id="מלבן 5" o:spid="_x0000_s1026" href="#Keyboard" style="position:absolute;margin-left:5.45pt;margin-top:392.45pt;width:456.9pt;height:110.75pt;z-index:251660288;visibility:visible;mso-wrap-style:square;mso-wrap-distance-left:9pt;mso-wrap-distance-top:0;mso-wrap-distance-right:9pt;mso-wrap-distance-bottom:0;mso-position-horizontal:absolute;mso-position-horizontal-relative:text;mso-position-vertical:absolute;mso-position-vertical-relative:text;v-text-anchor:middle" o:gfxdata="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" o:button="t" filled="f" strokecolor="#1f3763 [1604]" strokeweight="1pt">
                 <v:fill o:detectmouseclick="t"/>
@@ -4655,7 +4710,7 @@
                     <pic:cNvPicPr/>
                   </pic:nvPicPr>
                   <pic:blipFill>
-                    <a:blip r:embed="rId24">
+                    <a:blip r:embed="rId25">
                       <a:extLst>
                         <a:ext uri="{28A0092B-C50C-407E-A947-70E740481C1C}">
                           <a14:useLocalDpi xmlns:a14="http://schemas.microsoft.com/office/drawing/2010/main" val="0"/>
@@ -4779,11 +4834,10 @@
           <w:b/>
           <w:bCs/>
         </w:rPr>
-        <w:lastRenderedPageBreak/>
         <w:t>Keyboard</w:t>
       </w:r>
-      <w:bookmarkStart w:id="4" w:name="Keyboard"/>
-      <w:bookmarkEnd w:id="4"/>
+      <w:bookmarkStart w:id="5" w:name="Keyboard"/>
+      <w:bookmarkEnd w:id="5"/>
     </w:p>
     <w:p>
       <w:pPr>
@@ -5181,8 +5235,8 @@
         </w:rPr>
         <w:t>New Line</w:t>
       </w:r>
-      <w:bookmarkStart w:id="5" w:name="NewLine"/>
-      <w:bookmarkEnd w:id="5"/>
+      <w:bookmarkStart w:id="6" w:name="NewLine"/>
+      <w:bookmarkEnd w:id="6"/>
       <w:r>
         <w:rPr>
           <w:rFonts w:ascii="Cambria Math" w:hAnsi="Cambria Math"/>
@@ -5298,8 +5352,8 @@
         </w:rPr>
         <w:t>Check</w:t>
       </w:r>
-      <w:bookmarkStart w:id="6" w:name="Check"/>
-      <w:bookmarkEnd w:id="6"/>
+      <w:bookmarkStart w:id="7" w:name="Check"/>
+      <w:bookmarkEnd w:id="7"/>
       <w:r>
         <w:rPr>
           <w:rFonts w:ascii="Cambria Math" w:hAnsi="Cambria Math"/>
@@ -5355,8 +5409,8 @@
         </w:rPr>
         <w:t>Clear</w:t>
       </w:r>
-      <w:bookmarkStart w:id="7" w:name="Clear"/>
-      <w:bookmarkEnd w:id="7"/>
+      <w:bookmarkStart w:id="8" w:name="Clear"/>
+      <w:bookmarkEnd w:id="8"/>
       <w:r>
         <w:rPr>
           <w:rFonts w:ascii="Cambria Math" w:hAnsi="Cambria Math"/>
@@ -5448,8 +5502,8 @@
         </w:rPr>
         <w:t>Remove</w:t>
       </w:r>
-      <w:bookmarkStart w:id="8" w:name="Remove"/>
-      <w:bookmarkEnd w:id="8"/>
+      <w:bookmarkStart w:id="9" w:name="Remove"/>
+      <w:bookmarkEnd w:id="9"/>
       <w:r>
         <w:rPr>
           <w:rFonts w:ascii="Cambria Math" w:hAnsi="Cambria Math"/>
@@ -5529,8 +5583,8 @@
         </w:rPr>
         <w:t>Add</w:t>
       </w:r>
-      <w:bookmarkStart w:id="9" w:name="Add"/>
-      <w:bookmarkEnd w:id="9"/>
+      <w:bookmarkStart w:id="10" w:name="Add"/>
+      <w:bookmarkEnd w:id="10"/>
       <w:r>
         <w:rPr>
           <w:rFonts w:ascii="Cambria Math" w:hAnsi="Cambria Math"/>
@@ -5631,8 +5685,8 @@
         </w:rPr>
         <w:t>Master Checkbox</w:t>
       </w:r>
-      <w:bookmarkStart w:id="10" w:name="MasterCheckbox"/>
-      <w:bookmarkEnd w:id="10"/>
+      <w:bookmarkStart w:id="11" w:name="MasterCheckbox"/>
+      <w:bookmarkEnd w:id="11"/>
     </w:p>
     <w:p>
       <w:pPr>
@@ -5700,8 +5754,8 @@
         </w:rPr>
         <w:t>Checkbox</w:t>
       </w:r>
-      <w:bookmarkStart w:id="11" w:name="Checkbox"/>
-      <w:bookmarkEnd w:id="11"/>
+      <w:bookmarkStart w:id="12" w:name="Checkbox"/>
+      <w:bookmarkEnd w:id="12"/>
     </w:p>
     <w:p>
       <w:pPr>
@@ -5805,8 +5859,8 @@
         </w:rPr>
         <w:t>Picker</w:t>
       </w:r>
-      <w:bookmarkStart w:id="12" w:name="RulePicker"/>
-      <w:bookmarkEnd w:id="12"/>
+      <w:bookmarkStart w:id="13" w:name="RulePicker"/>
+      <w:bookmarkEnd w:id="13"/>
     </w:p>
     <w:p>
       <w:pPr>
@@ -5896,8 +5950,8 @@
         </w:rPr>
         <w:t>xpression</w:t>
       </w:r>
-      <w:bookmarkStart w:id="13" w:name="MainExpression"/>
-      <w:bookmarkEnd w:id="13"/>
+      <w:bookmarkStart w:id="14" w:name="MainExpression"/>
+      <w:bookmarkEnd w:id="14"/>
     </w:p>
     <w:p>
       <w:pPr>
@@ -6021,8 +6075,8 @@
         </w:rPr>
         <w:t>Question Title</w:t>
       </w:r>
-      <w:bookmarkStart w:id="14" w:name="QuestionTitle"/>
-      <w:bookmarkEnd w:id="14"/>
+      <w:bookmarkStart w:id="15" w:name="QuestionTitle"/>
+      <w:bookmarkEnd w:id="15"/>
     </w:p>
     <w:p>
       <w:pPr>
@@ -6136,11 +6190,10 @@
           <w:b/>
           <w:bCs/>
         </w:rPr>
-        <w:lastRenderedPageBreak/>
         <w:t xml:space="preserve">Tab </w:t>
       </w:r>
-      <w:bookmarkStart w:id="15" w:name="TabPicker"/>
-      <w:bookmarkEnd w:id="15"/>
+      <w:bookmarkStart w:id="16" w:name="TabPicker"/>
+      <w:bookmarkEnd w:id="16"/>
       <w:r>
         <w:rPr>
           <w:rFonts w:ascii="Cambria Math" w:hAnsi="Cambria Math"/>
@@ -6246,8 +6299,8 @@
         </w:rPr>
         <w:t>ar</w:t>
       </w:r>
-      <w:bookmarkStart w:id="16" w:name="UpperBar"/>
-      <w:bookmarkEnd w:id="16"/>
+      <w:bookmarkStart w:id="17" w:name="UpperBar"/>
+      <w:bookmarkEnd w:id="17"/>
     </w:p>
     <w:p>
       <w:pPr>
@@ -6557,8 +6610,8 @@
         </w:rPr>
         <w:t>Exit</w:t>
       </w:r>
-      <w:bookmarkStart w:id="17" w:name="Exit"/>
-      <w:bookmarkEnd w:id="17"/>
+      <w:bookmarkStart w:id="18" w:name="Exit"/>
+      <w:bookmarkEnd w:id="18"/>
     </w:p>
     <w:p>
       <w:pPr>
@@ -6775,8 +6828,8 @@
         </w:rPr>
         <w:t>Minimize</w:t>
       </w:r>
-      <w:bookmarkStart w:id="18" w:name="Minimize"/>
-      <w:bookmarkEnd w:id="18"/>
+      <w:bookmarkStart w:id="19" w:name="Minimize"/>
+      <w:bookmarkEnd w:id="19"/>
     </w:p>
     <w:p>
       <w:pPr>
@@ -6957,7 +7010,7 @@
           <w:u w:val="single"/>
         </w:rPr>
       </w:pPr>
-      <w:bookmarkStart w:id="19" w:name="Rules"/>
+      <w:bookmarkStart w:id="20" w:name="Rules"/>
       <w:r>
         <w:rPr>
           <w:rFonts w:ascii="Cambria Math" w:hAnsi="Cambria Math"/>
@@ -6967,33 +7020,32 @@
           <w:szCs w:val="24"/>
           <w:u w:val="single"/>
         </w:rPr>
-        <w:lastRenderedPageBreak/>
         <w:t>Rules</w:t>
       </w:r>
     </w:p>
-    <w:bookmarkEnd w:id="19"/>
-    <w:p>
-      <w:pPr>
-        <w:pStyle w:val="ListParagraph"/>
-        <w:spacing w:after="0" w:line="276" w:lineRule="auto"/>
-        <w:rPr>
-          <w:rFonts w:ascii="Cambria Math" w:hAnsi="Cambria Math"/>
-          <w:b/>
-          <w:bCs/>
-        </w:rPr>
-      </w:pPr>
-    </w:p>
-    <w:p>
-      <w:pPr>
-        <w:spacing w:after="0" w:line="276" w:lineRule="auto"/>
-        <w:rPr>
-          <w:rFonts w:ascii="Cambria Math" w:hAnsi="Cambria Math"/>
-          <w:b/>
-          <w:bCs/>
-          <w:u w:val="single"/>
-        </w:rPr>
-      </w:pPr>
-      <w:bookmarkStart w:id="20" w:name="Assumption"/>
+    <w:bookmarkEnd w:id="20"/>
+    <w:p>
+      <w:pPr>
+        <w:pStyle w:val="ListParagraph"/>
+        <w:spacing w:after="0" w:line="276" w:lineRule="auto"/>
+        <w:rPr>
+          <w:rFonts w:ascii="Cambria Math" w:hAnsi="Cambria Math"/>
+          <w:b/>
+          <w:bCs/>
+        </w:rPr>
+      </w:pPr>
+    </w:p>
+    <w:p>
+      <w:pPr>
+        <w:spacing w:after="0" w:line="276" w:lineRule="auto"/>
+        <w:rPr>
+          <w:rFonts w:ascii="Cambria Math" w:hAnsi="Cambria Math"/>
+          <w:b/>
+          <w:bCs/>
+          <w:u w:val="single"/>
+        </w:rPr>
+      </w:pPr>
+      <w:bookmarkStart w:id="21" w:name="Assumption"/>
       <w:r>
         <w:rPr>
           <w:rFonts w:ascii="Cambria Math" w:hAnsi="Cambria Math"/>
@@ -7004,7 +7056,7 @@
         <w:t>Assumption</w:t>
       </w:r>
     </w:p>
-    <w:bookmarkEnd w:id="20"/>
+    <w:bookmarkEnd w:id="21"/>
     <w:p>
       <w:pPr>
         <w:pStyle w:val="ListParagraph"/>
@@ -7236,7 +7288,7 @@
                     <pic:cNvPicPr/>
                   </pic:nvPicPr>
                   <pic:blipFill>
-                    <a:blip r:embed="rId25">
+                    <a:blip r:embed="rId26">
                       <a:extLst>
                         <a:ext uri="{28A0092B-C50C-407E-A947-70E740481C1C}">
                           <a14:useLocalDpi xmlns:a14="http://schemas.microsoft.com/office/drawing/2010/main" val="0"/>
@@ -7515,19 +7567,18 @@
           <w:u w:val="single"/>
         </w:rPr>
       </w:pPr>
-      <w:bookmarkStart w:id="21" w:name="Data"/>
-      <w:r>
-        <w:rPr>
-          <w:rFonts w:ascii="Cambria Math" w:hAnsi="Cambria Math"/>
-          <w:b/>
-          <w:bCs/>
-          <w:u w:val="single"/>
-        </w:rPr>
-        <w:lastRenderedPageBreak/>
+      <w:bookmarkStart w:id="22" w:name="Data"/>
+      <w:r>
+        <w:rPr>
+          <w:rFonts w:ascii="Cambria Math" w:hAnsi="Cambria Math"/>
+          <w:b/>
+          <w:bCs/>
+          <w:u w:val="single"/>
+        </w:rPr>
         <w:t>Data</w:t>
       </w:r>
     </w:p>
-    <w:bookmarkEnd w:id="21"/>
+    <w:bookmarkEnd w:id="22"/>
     <w:p>
       <w:pPr>
         <w:pStyle w:val="ListParagraph"/>
@@ -7766,7 +7817,7 @@
                     <pic:cNvPicPr/>
                   </pic:nvPicPr>
                   <pic:blipFill>
-                    <a:blip r:embed="rId26">
+                    <a:blip r:embed="rId27">
                       <a:extLst>
                         <a:ext uri="{28A0092B-C50C-407E-A947-70E740481C1C}">
                           <a14:useLocalDpi xmlns:a14="http://schemas.microsoft.com/office/drawing/2010/main" val="0"/>
@@ -8176,19 +8227,18 @@
           <w:u w:val="single"/>
         </w:rPr>
       </w:pPr>
-      <w:bookmarkStart w:id="22" w:name="Copy"/>
-      <w:r>
-        <w:rPr>
-          <w:rFonts w:ascii="Cambria Math" w:hAnsi="Cambria Math"/>
-          <w:b/>
-          <w:bCs/>
-          <w:u w:val="single"/>
-        </w:rPr>
-        <w:lastRenderedPageBreak/>
+      <w:bookmarkStart w:id="23" w:name="Copy"/>
+      <w:r>
+        <w:rPr>
+          <w:rFonts w:ascii="Cambria Math" w:hAnsi="Cambria Math"/>
+          <w:b/>
+          <w:bCs/>
+          <w:u w:val="single"/>
+        </w:rPr>
         <w:t>Copy</w:t>
       </w:r>
     </w:p>
-    <w:bookmarkEnd w:id="22"/>
+    <w:bookmarkEnd w:id="23"/>
     <w:p>
       <w:pPr>
         <w:pStyle w:val="ListParagraph"/>
@@ -8505,7 +8555,7 @@
                     <pic:cNvPicPr/>
                   </pic:nvPicPr>
                   <pic:blipFill>
-                    <a:blip r:embed="rId27" cstate="print">
+                    <a:blip r:embed="rId28" cstate="print">
                       <a:extLst>
                         <a:ext uri="{28A0092B-C50C-407E-A947-70E740481C1C}">
                           <a14:useLocalDpi xmlns:a14="http://schemas.microsoft.com/office/drawing/2010/main" val="0"/>
@@ -8644,7 +8694,7 @@
                     <pic:cNvPicPr/>
                   </pic:nvPicPr>
                   <pic:blipFill>
-                    <a:blip r:embed="rId28">
+                    <a:blip r:embed="rId29">
                       <a:extLst>
                         <a:ext uri="{28A0092B-C50C-407E-A947-70E740481C1C}">
                           <a14:useLocalDpi xmlns:a14="http://schemas.microsoft.com/office/drawing/2010/main" val="0"/>
@@ -8916,7 +8966,7 @@
           <w:u w:val="single"/>
         </w:rPr>
       </w:pPr>
-      <w:bookmarkStart w:id="23" w:name="AndIntroduction"/>
+      <w:bookmarkStart w:id="24" w:name="AndIntroduction"/>
     </w:p>
     <w:p>
       <w:pPr>
@@ -8967,7 +9017,7 @@
         </w:rPr>
       </w:pPr>
     </w:p>
-    <w:bookmarkEnd w:id="23"/>
+    <w:bookmarkEnd w:id="24"/>
     <w:p>
       <w:pPr>
         <w:pStyle w:val="ListParagraph"/>
@@ -9182,7 +9232,7 @@
                     <pic:cNvPicPr/>
                   </pic:nvPicPr>
                   <pic:blipFill>
-                    <a:blip r:embed="rId29"/>
+                    <a:blip r:embed="rId30"/>
                     <a:stretch>
                       <a:fillRect/>
                     </a:stretch>
@@ -9248,7 +9298,7 @@
                     <pic:cNvPicPr/>
                   </pic:nvPicPr>
                   <pic:blipFill>
-                    <a:blip r:embed="rId30">
+                    <a:blip r:embed="rId31">
                       <a:extLst>
                         <a:ext uri="{28A0092B-C50C-407E-A947-70E740481C1C}">
                           <a14:useLocalDpi xmlns:a14="http://schemas.microsoft.com/office/drawing/2010/main" val="0"/>
@@ -9581,7 +9631,7 @@
           <w:u w:val="single"/>
         </w:rPr>
       </w:pPr>
-      <w:bookmarkStart w:id="24" w:name="AndElimination"/>
+      <w:bookmarkStart w:id="25" w:name="AndElimination"/>
     </w:p>
     <w:p>
       <w:pPr>
@@ -9602,7 +9652,7 @@
         </w:rPr>
         <w:t xml:space="preserve">And Elimination </w:t>
       </w:r>
-      <w:bookmarkEnd w:id="24"/>
+      <w:bookmarkEnd w:id="25"/>
       <w:r>
         <w:rPr>
           <w:rFonts w:ascii="Cambria Math" w:hAnsi="Cambria Math"/>
@@ -10030,7 +10080,7 @@
                     <pic:cNvPicPr/>
                   </pic:nvPicPr>
                   <pic:blipFill>
-                    <a:blip r:embed="rId31" cstate="print">
+                    <a:blip r:embed="rId32" cstate="print">
                       <a:extLst>
                         <a:ext uri="{28A0092B-C50C-407E-A947-70E740481C1C}">
                           <a14:useLocalDpi xmlns:a14="http://schemas.microsoft.com/office/drawing/2010/main" val="0"/>
@@ -10101,7 +10151,7 @@
                     <pic:cNvPicPr/>
                   </pic:nvPicPr>
                   <pic:blipFill>
-                    <a:blip r:embed="rId32" cstate="print">
+                    <a:blip r:embed="rId33" cstate="print">
                       <a:extLst>
                         <a:ext uri="{28A0092B-C50C-407E-A947-70E740481C1C}">
                           <a14:useLocalDpi xmlns:a14="http://schemas.microsoft.com/office/drawing/2010/main" val="0"/>
@@ -10212,7 +10262,7 @@
                     <pic:cNvPicPr/>
                   </pic:nvPicPr>
                   <pic:blipFill>
-                    <a:blip r:embed="rId33">
+                    <a:blip r:embed="rId34">
                       <a:extLst>
                         <a:ext uri="{28A0092B-C50C-407E-A947-70E740481C1C}">
                           <a14:useLocalDpi xmlns:a14="http://schemas.microsoft.com/office/drawing/2010/main" val="0"/>
@@ -10465,18 +10515,17 @@
           <w:u w:val="single"/>
         </w:rPr>
       </w:pPr>
-      <w:bookmarkStart w:id="25" w:name="OrIntroduction"/>
-      <w:r>
-        <w:rPr>
-          <w:rFonts w:ascii="Cambria Math" w:hAnsi="Cambria Math"/>
-          <w:b/>
-          <w:bCs/>
-          <w:u w:val="single"/>
-        </w:rPr>
-        <w:lastRenderedPageBreak/>
+      <w:bookmarkStart w:id="26" w:name="OrIntroduction"/>
+      <w:r>
+        <w:rPr>
+          <w:rFonts w:ascii="Cambria Math" w:hAnsi="Cambria Math"/>
+          <w:b/>
+          <w:bCs/>
+          <w:u w:val="single"/>
+        </w:rPr>
         <w:t xml:space="preserve">Or Introduction </w:t>
       </w:r>
-      <w:bookmarkEnd w:id="25"/>
+      <w:bookmarkEnd w:id="26"/>
       <w:r>
         <w:rPr>
           <w:rFonts w:ascii="Cambria Math" w:hAnsi="Cambria Math"/>
@@ -10777,7 +10826,7 @@
                     <pic:cNvPicPr/>
                   </pic:nvPicPr>
                   <pic:blipFill>
-                    <a:blip r:embed="rId34" cstate="print">
+                    <a:blip r:embed="rId35" cstate="print">
                       <a:extLst>
                         <a:ext uri="{28A0092B-C50C-407E-A947-70E740481C1C}">
                           <a14:useLocalDpi xmlns:a14="http://schemas.microsoft.com/office/drawing/2010/main" val="0"/>
@@ -10842,7 +10891,7 @@
                     <pic:cNvPicPr/>
                   </pic:nvPicPr>
                   <pic:blipFill>
-                    <a:blip r:embed="rId35" cstate="print">
+                    <a:blip r:embed="rId36" cstate="print">
                       <a:extLst>
                         <a:ext uri="{28A0092B-C50C-407E-A947-70E740481C1C}">
                           <a14:useLocalDpi xmlns:a14="http://schemas.microsoft.com/office/drawing/2010/main" val="0"/>
@@ -10965,7 +11014,7 @@
                     <pic:cNvPicPr/>
                   </pic:nvPicPr>
                   <pic:blipFill>
-                    <a:blip r:embed="rId36">
+                    <a:blip r:embed="rId37">
                       <a:extLst>
                         <a:ext uri="{28A0092B-C50C-407E-A947-70E740481C1C}">
                           <a14:useLocalDpi xmlns:a14="http://schemas.microsoft.com/office/drawing/2010/main" val="0"/>
@@ -11259,15 +11308,14 @@
           <w:u w:val="single"/>
         </w:rPr>
       </w:pPr>
-      <w:bookmarkStart w:id="26" w:name="OrElimination"/>
-      <w:r>
-        <w:rPr>
-          <w:rFonts w:ascii="Cambria Math" w:hAnsi="Cambria Math"/>
-          <w:b/>
-          <w:bCs/>
-          <w:u w:val="single"/>
-        </w:rPr>
-        <w:lastRenderedPageBreak/>
+      <w:bookmarkStart w:id="27" w:name="OrElimination"/>
+      <w:r>
+        <w:rPr>
+          <w:rFonts w:ascii="Cambria Math" w:hAnsi="Cambria Math"/>
+          <w:b/>
+          <w:bCs/>
+          <w:u w:val="single"/>
+        </w:rPr>
         <w:t xml:space="preserve">Or </w:t>
       </w:r>
       <w:r>
@@ -11279,7 +11327,7 @@
         </w:rPr>
         <w:t>Elimination</w:t>
       </w:r>
-      <w:bookmarkEnd w:id="26"/>
+      <w:bookmarkEnd w:id="27"/>
       <w:r>
         <w:rPr>
           <w:rFonts w:ascii="Cambria Math" w:hAnsi="Cambria Math"/>
@@ -11512,13 +11560,7 @@
         <w:rPr>
           <w:rFonts w:ascii="Cambria Math" w:hAnsi="Cambria Math"/>
         </w:rPr>
-        <w:t>The first segment</w:t>
-      </w:r>
-      <w:r>
-        <w:rPr>
-          <w:rFonts w:ascii="Cambria Math" w:hAnsi="Cambria Math"/>
-        </w:rPr>
-        <w:t xml:space="preserve"> must contain the original 'or expression.</w:t>
+        <w:t>The first segment must contain the original 'or expression.</w:t>
       </w:r>
     </w:p>
     <w:p>
@@ -11606,7 +11648,7 @@
                     <pic:cNvPicPr/>
                   </pic:nvPicPr>
                   <pic:blipFill>
-                    <a:blip r:embed="rId37">
+                    <a:blip r:embed="rId38">
                       <a:extLst>
                         <a:ext uri="{28A0092B-C50C-407E-A947-70E740481C1C}">
                           <a14:useLocalDpi xmlns:a14="http://schemas.microsoft.com/office/drawing/2010/main" val="0"/>
@@ -11751,7 +11793,7 @@
                     <pic:cNvPicPr/>
                   </pic:nvPicPr>
                   <pic:blipFill>
-                    <a:blip r:embed="rId38">
+                    <a:blip r:embed="rId39">
                       <a:extLst>
                         <a:ext uri="{28A0092B-C50C-407E-A947-70E740481C1C}">
                           <a14:useLocalDpi xmlns:a14="http://schemas.microsoft.com/office/drawing/2010/main" val="0"/>
@@ -11829,7 +11871,7 @@
           <w:bCs/>
         </w:rPr>
       </w:pPr>
-      <w:bookmarkStart w:id="27" w:name="LEM"/>
+      <w:bookmarkStart w:id="28" w:name="LEM"/>
     </w:p>
     <w:p>
       <w:pPr>
@@ -11850,7 +11892,7 @@
         </w:rPr>
         <w:t xml:space="preserve">Law of Excluded Middle </w:t>
       </w:r>
-      <w:bookmarkEnd w:id="27"/>
+      <w:bookmarkEnd w:id="28"/>
       <w:r>
         <w:rPr>
           <w:rFonts w:ascii="Cambria Math" w:hAnsi="Cambria Math"/>
@@ -11996,7 +12038,7 @@
                     <pic:cNvPicPr/>
                   </pic:nvPicPr>
                   <pic:blipFill>
-                    <a:blip r:embed="rId39">
+                    <a:blip r:embed="rId40">
                       <a:extLst>
                         <a:ext uri="{28A0092B-C50C-407E-A947-70E740481C1C}">
                           <a14:useLocalDpi xmlns:a14="http://schemas.microsoft.com/office/drawing/2010/main" val="0"/>
@@ -12101,7 +12143,7 @@
                     <pic:cNvPicPr/>
                   </pic:nvPicPr>
                   <pic:blipFill>
-                    <a:blip r:embed="rId40">
+                    <a:blip r:embed="rId41">
                       <a:extLst>
                         <a:ext uri="{28A0092B-C50C-407E-A947-70E740481C1C}">
                           <a14:useLocalDpi xmlns:a14="http://schemas.microsoft.com/office/drawing/2010/main" val="0"/>
@@ -12426,7 +12468,7 @@
           <w:u w:val="single"/>
         </w:rPr>
       </w:pPr>
-      <w:bookmarkStart w:id="28" w:name="Arrowintroduction"/>
+      <w:bookmarkStart w:id="29" w:name="Arrowintroduction"/>
     </w:p>
     <w:p>
       <w:pPr>
@@ -12508,7 +12550,7 @@
         </w:rPr>
       </w:pPr>
     </w:p>
-    <w:bookmarkEnd w:id="28"/>
+    <w:bookmarkEnd w:id="29"/>
     <w:p>
       <w:pPr>
         <w:pStyle w:val="ListParagraph"/>
@@ -12706,91 +12748,6 @@
             <wp:extent cx="3754386" cy="2194560"/>
             <wp:effectExtent l="0" t="0" r="0" b="0"/>
             <wp:docPr id="50" name="תמונה 50"/>
-            <wp:cNvGraphicFramePr>
-              <a:graphicFrameLocks xmlns:a="http://schemas.openxmlformats.org/drawingml/2006/main" noChangeAspect="1"/>
-            </wp:cNvGraphicFramePr>
-            <a:graphic xmlns:a="http://schemas.openxmlformats.org/drawingml/2006/main">
-              <a:graphicData uri="http://schemas.openxmlformats.org/drawingml/2006/picture">
-                <pic:pic xmlns:pic="http://schemas.openxmlformats.org/drawingml/2006/picture">
-                  <pic:nvPicPr>
-                    <pic:cNvPr id="1" name=""/>
-                    <pic:cNvPicPr/>
-                  </pic:nvPicPr>
-                  <pic:blipFill>
-                    <a:blip r:embed="rId41"/>
-                    <a:stretch>
-                      <a:fillRect/>
-                    </a:stretch>
-                  </pic:blipFill>
-                  <pic:spPr>
-                    <a:xfrm>
-                      <a:off x="0" y="0"/>
-                      <a:ext cx="3780605" cy="2209886"/>
-                    </a:xfrm>
-                    <a:prstGeom prst="rect">
-                      <a:avLst/>
-                    </a:prstGeom>
-                  </pic:spPr>
-                </pic:pic>
-              </a:graphicData>
-            </a:graphic>
-          </wp:inline>
-        </w:drawing>
-      </w:r>
-    </w:p>
-    <w:p>
-      <w:pPr>
-        <w:pStyle w:val="ListParagraph"/>
-        <w:numPr>
-          <w:ilvl w:val="0"/>
-          <w:numId w:val="4"/>
-        </w:numPr>
-        <w:spacing w:after="0" w:line="276" w:lineRule="auto"/>
-        <w:rPr>
-          <w:rFonts w:ascii="Cambria Math" w:hAnsi="Cambria Math"/>
-          <w:b/>
-          <w:bCs/>
-        </w:rPr>
-      </w:pPr>
-      <w:r>
-        <w:rPr>
-          <w:rFonts w:ascii="Cambria Math" w:hAnsi="Cambria Math"/>
-          <w:b/>
-          <w:bCs/>
-        </w:rPr>
-        <w:t>Tool Example:</w:t>
-      </w:r>
-    </w:p>
-    <w:p>
-      <w:pPr>
-        <w:spacing w:after="0" w:line="276" w:lineRule="auto"/>
-        <w:rPr>
-          <w:rFonts w:ascii="Cambria Math" w:hAnsi="Cambria Math"/>
-          <w:b/>
-          <w:bCs/>
-          <w:u w:val="single"/>
-        </w:rPr>
-      </w:pPr>
-    </w:p>
-    <w:p>
-      <w:pPr>
-        <w:spacing w:after="0" w:line="276" w:lineRule="auto"/>
-        <w:rPr>
-          <w:rFonts w:ascii="Cambria Math" w:hAnsi="Cambria Math"/>
-          <w:b/>
-          <w:bCs/>
-          <w:u w:val="single"/>
-        </w:rPr>
-      </w:pPr>
-      <w:r>
-        <w:rPr>
-          <w:noProof/>
-        </w:rPr>
-        <w:drawing>
-          <wp:inline distT="0" distB="0" distL="0" distR="0" wp14:anchorId="2E55B780" wp14:editId="3FF67F41">
-            <wp:extent cx="5943600" cy="1778000"/>
-            <wp:effectExtent l="0" t="0" r="0" b="0"/>
-            <wp:docPr id="49" name="תמונה 49"/>
             <wp:cNvGraphicFramePr>
               <a:graphicFrameLocks xmlns:a="http://schemas.openxmlformats.org/drawingml/2006/main" noChangeAspect="1"/>
             </wp:cNvGraphicFramePr>
@@ -12810,6 +12767,91 @@
                   <pic:spPr>
                     <a:xfrm>
                       <a:off x="0" y="0"/>
+                      <a:ext cx="3780605" cy="2209886"/>
+                    </a:xfrm>
+                    <a:prstGeom prst="rect">
+                      <a:avLst/>
+                    </a:prstGeom>
+                  </pic:spPr>
+                </pic:pic>
+              </a:graphicData>
+            </a:graphic>
+          </wp:inline>
+        </w:drawing>
+      </w:r>
+    </w:p>
+    <w:p>
+      <w:pPr>
+        <w:pStyle w:val="ListParagraph"/>
+        <w:numPr>
+          <w:ilvl w:val="0"/>
+          <w:numId w:val="4"/>
+        </w:numPr>
+        <w:spacing w:after="0" w:line="276" w:lineRule="auto"/>
+        <w:rPr>
+          <w:rFonts w:ascii="Cambria Math" w:hAnsi="Cambria Math"/>
+          <w:b/>
+          <w:bCs/>
+        </w:rPr>
+      </w:pPr>
+      <w:r>
+        <w:rPr>
+          <w:rFonts w:ascii="Cambria Math" w:hAnsi="Cambria Math"/>
+          <w:b/>
+          <w:bCs/>
+        </w:rPr>
+        <w:t>Tool Example:</w:t>
+      </w:r>
+    </w:p>
+    <w:p>
+      <w:pPr>
+        <w:spacing w:after="0" w:line="276" w:lineRule="auto"/>
+        <w:rPr>
+          <w:rFonts w:ascii="Cambria Math" w:hAnsi="Cambria Math"/>
+          <w:b/>
+          <w:bCs/>
+          <w:u w:val="single"/>
+        </w:rPr>
+      </w:pPr>
+    </w:p>
+    <w:p>
+      <w:pPr>
+        <w:spacing w:after="0" w:line="276" w:lineRule="auto"/>
+        <w:rPr>
+          <w:rFonts w:ascii="Cambria Math" w:hAnsi="Cambria Math"/>
+          <w:b/>
+          <w:bCs/>
+          <w:u w:val="single"/>
+        </w:rPr>
+      </w:pPr>
+      <w:r>
+        <w:rPr>
+          <w:noProof/>
+        </w:rPr>
+        <w:drawing>
+          <wp:inline distT="0" distB="0" distL="0" distR="0" wp14:anchorId="2E55B780" wp14:editId="3FF67F41">
+            <wp:extent cx="5943600" cy="1778000"/>
+            <wp:effectExtent l="0" t="0" r="0" b="0"/>
+            <wp:docPr id="49" name="תמונה 49"/>
+            <wp:cNvGraphicFramePr>
+              <a:graphicFrameLocks xmlns:a="http://schemas.openxmlformats.org/drawingml/2006/main" noChangeAspect="1"/>
+            </wp:cNvGraphicFramePr>
+            <a:graphic xmlns:a="http://schemas.openxmlformats.org/drawingml/2006/main">
+              <a:graphicData uri="http://schemas.openxmlformats.org/drawingml/2006/picture">
+                <pic:pic xmlns:pic="http://schemas.openxmlformats.org/drawingml/2006/picture">
+                  <pic:nvPicPr>
+                    <pic:cNvPr id="1" name=""/>
+                    <pic:cNvPicPr/>
+                  </pic:nvPicPr>
+                  <pic:blipFill>
+                    <a:blip r:embed="rId43"/>
+                    <a:stretch>
+                      <a:fillRect/>
+                    </a:stretch>
+                  </pic:blipFill>
+                  <pic:spPr>
+                    <a:xfrm>
+                      <a:off x="0" y="0"/>
                       <a:ext cx="5943600" cy="1778000"/>
                     </a:xfrm>
                     <a:prstGeom prst="rect">
@@ -12940,7 +12982,7 @@
           <w:u w:val="single"/>
         </w:rPr>
       </w:pPr>
-      <w:bookmarkStart w:id="29" w:name="ModusPonens"/>
+      <w:bookmarkStart w:id="30" w:name="ModusPonens"/>
     </w:p>
     <w:p>
       <w:pPr>
@@ -12960,7 +13002,7 @@
         </w:rPr>
         <w:t xml:space="preserve">Modus Ponens </w:t>
       </w:r>
-      <w:bookmarkEnd w:id="29"/>
+      <w:bookmarkEnd w:id="30"/>
       <w:r>
         <w:rPr>
           <w:rFonts w:ascii="Cambria Math" w:hAnsi="Cambria Math"/>
@@ -13200,7 +13242,7 @@
                     <pic:cNvPicPr/>
                   </pic:nvPicPr>
                   <pic:blipFill>
-                    <a:blip r:embed="rId43" cstate="print">
+                    <a:blip r:embed="rId44" cstate="print">
                       <a:extLst>
                         <a:ext uri="{28A0092B-C50C-407E-A947-70E740481C1C}">
                           <a14:useLocalDpi xmlns:a14="http://schemas.microsoft.com/office/drawing/2010/main" val="0"/>
@@ -13324,7 +13366,7 @@
                     <pic:cNvPicPr/>
                   </pic:nvPicPr>
                   <pic:blipFill>
-                    <a:blip r:embed="rId44">
+                    <a:blip r:embed="rId45">
                       <a:extLst>
                         <a:ext uri="{28A0092B-C50C-407E-A947-70E740481C1C}">
                           <a14:useLocalDpi xmlns:a14="http://schemas.microsoft.com/office/drawing/2010/main" val="0"/>
@@ -13515,117 +13557,116 @@
           <w:u w:val="single"/>
         </w:rPr>
       </w:pPr>
-      <w:bookmarkStart w:id="30" w:name="ModusTollens"/>
-    </w:p>
-    <w:p>
-      <w:pPr>
-        <w:spacing w:after="0" w:line="276" w:lineRule="auto"/>
-        <w:rPr>
-          <w:rFonts w:ascii="Cambria Math" w:hAnsi="Cambria Math"/>
-          <w:b/>
-          <w:bCs/>
-          <w:u w:val="single"/>
-        </w:rPr>
-      </w:pPr>
-    </w:p>
-    <w:p>
-      <w:pPr>
-        <w:spacing w:after="0" w:line="276" w:lineRule="auto"/>
-        <w:rPr>
-          <w:rFonts w:ascii="Cambria Math" w:hAnsi="Cambria Math"/>
-          <w:b/>
-          <w:bCs/>
-          <w:u w:val="single"/>
-        </w:rPr>
-      </w:pPr>
-    </w:p>
-    <w:p>
-      <w:pPr>
-        <w:spacing w:after="0" w:line="276" w:lineRule="auto"/>
-        <w:rPr>
-          <w:rFonts w:ascii="Cambria Math" w:hAnsi="Cambria Math"/>
-          <w:b/>
-          <w:bCs/>
-          <w:u w:val="single"/>
-        </w:rPr>
-      </w:pPr>
-    </w:p>
-    <w:p>
-      <w:pPr>
-        <w:spacing w:after="0" w:line="276" w:lineRule="auto"/>
-        <w:rPr>
-          <w:rFonts w:ascii="Cambria Math" w:hAnsi="Cambria Math"/>
-          <w:b/>
-          <w:bCs/>
-          <w:u w:val="single"/>
-        </w:rPr>
-      </w:pPr>
-    </w:p>
-    <w:p>
-      <w:pPr>
-        <w:spacing w:after="0" w:line="276" w:lineRule="auto"/>
-        <w:rPr>
-          <w:rFonts w:ascii="Cambria Math" w:hAnsi="Cambria Math"/>
-          <w:b/>
-          <w:bCs/>
-          <w:u w:val="single"/>
-        </w:rPr>
-      </w:pPr>
-    </w:p>
-    <w:p>
-      <w:pPr>
-        <w:spacing w:after="0" w:line="276" w:lineRule="auto"/>
-        <w:rPr>
-          <w:rFonts w:ascii="Cambria Math" w:hAnsi="Cambria Math"/>
-          <w:b/>
-          <w:bCs/>
-          <w:u w:val="single"/>
-        </w:rPr>
-      </w:pPr>
-    </w:p>
-    <w:p>
-      <w:pPr>
-        <w:spacing w:after="0" w:line="276" w:lineRule="auto"/>
-        <w:rPr>
-          <w:rFonts w:ascii="Cambria Math" w:hAnsi="Cambria Math"/>
-          <w:b/>
-          <w:bCs/>
-          <w:u w:val="single"/>
-        </w:rPr>
-      </w:pPr>
-    </w:p>
-    <w:p>
-      <w:pPr>
-        <w:spacing w:after="0" w:line="276" w:lineRule="auto"/>
-        <w:rPr>
-          <w:rFonts w:ascii="Cambria Math" w:hAnsi="Cambria Math"/>
-          <w:b/>
-          <w:bCs/>
-          <w:u w:val="single"/>
-        </w:rPr>
-      </w:pPr>
-    </w:p>
-    <w:p>
-      <w:pPr>
-        <w:spacing w:after="0" w:line="276" w:lineRule="auto"/>
-        <w:rPr>
-          <w:rFonts w:ascii="Cambria Math" w:hAnsi="Cambria Math"/>
-          <w:b/>
-          <w:bCs/>
-          <w:u w:val="single"/>
-        </w:rPr>
-      </w:pPr>
-      <w:r>
-        <w:rPr>
-          <w:rFonts w:ascii="Cambria Math" w:hAnsi="Cambria Math"/>
-          <w:b/>
-          <w:bCs/>
-          <w:u w:val="single"/>
-        </w:rPr>
-        <w:lastRenderedPageBreak/>
+      <w:bookmarkStart w:id="31" w:name="ModusTollens"/>
+    </w:p>
+    <w:p>
+      <w:pPr>
+        <w:spacing w:after="0" w:line="276" w:lineRule="auto"/>
+        <w:rPr>
+          <w:rFonts w:ascii="Cambria Math" w:hAnsi="Cambria Math"/>
+          <w:b/>
+          <w:bCs/>
+          <w:u w:val="single"/>
+        </w:rPr>
+      </w:pPr>
+    </w:p>
+    <w:p>
+      <w:pPr>
+        <w:spacing w:after="0" w:line="276" w:lineRule="auto"/>
+        <w:rPr>
+          <w:rFonts w:ascii="Cambria Math" w:hAnsi="Cambria Math"/>
+          <w:b/>
+          <w:bCs/>
+          <w:u w:val="single"/>
+        </w:rPr>
+      </w:pPr>
+    </w:p>
+    <w:p>
+      <w:pPr>
+        <w:spacing w:after="0" w:line="276" w:lineRule="auto"/>
+        <w:rPr>
+          <w:rFonts w:ascii="Cambria Math" w:hAnsi="Cambria Math"/>
+          <w:b/>
+          <w:bCs/>
+          <w:u w:val="single"/>
+        </w:rPr>
+      </w:pPr>
+    </w:p>
+    <w:p>
+      <w:pPr>
+        <w:spacing w:after="0" w:line="276" w:lineRule="auto"/>
+        <w:rPr>
+          <w:rFonts w:ascii="Cambria Math" w:hAnsi="Cambria Math"/>
+          <w:b/>
+          <w:bCs/>
+          <w:u w:val="single"/>
+        </w:rPr>
+      </w:pPr>
+    </w:p>
+    <w:p>
+      <w:pPr>
+        <w:spacing w:after="0" w:line="276" w:lineRule="auto"/>
+        <w:rPr>
+          <w:rFonts w:ascii="Cambria Math" w:hAnsi="Cambria Math"/>
+          <w:b/>
+          <w:bCs/>
+          <w:u w:val="single"/>
+        </w:rPr>
+      </w:pPr>
+    </w:p>
+    <w:p>
+      <w:pPr>
+        <w:spacing w:after="0" w:line="276" w:lineRule="auto"/>
+        <w:rPr>
+          <w:rFonts w:ascii="Cambria Math" w:hAnsi="Cambria Math"/>
+          <w:b/>
+          <w:bCs/>
+          <w:u w:val="single"/>
+        </w:rPr>
+      </w:pPr>
+    </w:p>
+    <w:p>
+      <w:pPr>
+        <w:spacing w:after="0" w:line="276" w:lineRule="auto"/>
+        <w:rPr>
+          <w:rFonts w:ascii="Cambria Math" w:hAnsi="Cambria Math"/>
+          <w:b/>
+          <w:bCs/>
+          <w:u w:val="single"/>
+        </w:rPr>
+      </w:pPr>
+    </w:p>
+    <w:p>
+      <w:pPr>
+        <w:spacing w:after="0" w:line="276" w:lineRule="auto"/>
+        <w:rPr>
+          <w:rFonts w:ascii="Cambria Math" w:hAnsi="Cambria Math"/>
+          <w:b/>
+          <w:bCs/>
+          <w:u w:val="single"/>
+        </w:rPr>
+      </w:pPr>
+    </w:p>
+    <w:p>
+      <w:pPr>
+        <w:spacing w:after="0" w:line="276" w:lineRule="auto"/>
+        <w:rPr>
+          <w:rFonts w:ascii="Cambria Math" w:hAnsi="Cambria Math"/>
+          <w:b/>
+          <w:bCs/>
+          <w:u w:val="single"/>
+        </w:rPr>
+      </w:pPr>
+      <w:r>
+        <w:rPr>
+          <w:rFonts w:ascii="Cambria Math" w:hAnsi="Cambria Math"/>
+          <w:b/>
+          <w:bCs/>
+          <w:u w:val="single"/>
+        </w:rPr>
         <w:t xml:space="preserve">Modus Tollens </w:t>
       </w:r>
-      <w:bookmarkEnd w:id="30"/>
+      <w:bookmarkEnd w:id="31"/>
       <w:r>
         <w:rPr>
           <w:rFonts w:ascii="Cambria Math" w:hAnsi="Cambria Math"/>
@@ -13873,7 +13914,7 @@
                     <pic:cNvPicPr/>
                   </pic:nvPicPr>
                   <pic:blipFill>
-                    <a:blip r:embed="rId45" cstate="print">
+                    <a:blip r:embed="rId46" cstate="print">
                       <a:extLst>
                         <a:ext uri="{28A0092B-C50C-407E-A947-70E740481C1C}">
                           <a14:useLocalDpi xmlns:a14="http://schemas.microsoft.com/office/drawing/2010/main" val="0"/>
@@ -14017,7 +14058,7 @@
                     <pic:cNvPicPr/>
                   </pic:nvPicPr>
                   <pic:blipFill>
-                    <a:blip r:embed="rId46">
+                    <a:blip r:embed="rId47">
                       <a:extLst>
                         <a:ext uri="{28A0092B-C50C-407E-A947-70E740481C1C}">
                           <a14:useLocalDpi xmlns:a14="http://schemas.microsoft.com/office/drawing/2010/main" val="0"/>
@@ -14269,7 +14310,7 @@
           <w:u w:val="single"/>
         </w:rPr>
       </w:pPr>
-      <w:bookmarkStart w:id="31" w:name="NegationIntroduction"/>
+      <w:bookmarkStart w:id="32" w:name="NegationIntroduction"/>
       <w:r>
         <w:rPr>
           <w:rFonts w:ascii="Cambria Math" w:hAnsi="Cambria Math"/>
@@ -14279,7 +14320,7 @@
         </w:rPr>
         <w:t xml:space="preserve">Negation Introduction </w:t>
       </w:r>
-      <w:bookmarkEnd w:id="31"/>
+      <w:bookmarkEnd w:id="32"/>
       <w:r>
         <w:rPr>
           <w:rFonts w:ascii="Cambria Math" w:hAnsi="Cambria Math"/>
@@ -14542,7 +14583,7 @@
                     <pic:cNvPicPr/>
                   </pic:nvPicPr>
                   <pic:blipFill>
-                    <a:blip r:embed="rId47">
+                    <a:blip r:embed="rId48">
                       <a:extLst>
                         <a:ext uri="{28A0092B-C50C-407E-A947-70E740481C1C}">
                           <a14:useLocalDpi xmlns:a14="http://schemas.microsoft.com/office/drawing/2010/main" val="0"/>
@@ -14732,7 +14773,7 @@
                     <pic:cNvPicPr/>
                   </pic:nvPicPr>
                   <pic:blipFill>
-                    <a:blip r:embed="rId48"/>
+                    <a:blip r:embed="rId49"/>
                     <a:stretch>
                       <a:fillRect/>
                     </a:stretch>
@@ -14840,7 +14881,7 @@
           <w:u w:val="single"/>
         </w:rPr>
       </w:pPr>
-      <w:bookmarkStart w:id="32" w:name="NegationElimination"/>
+      <w:bookmarkStart w:id="33" w:name="NegationElimination"/>
     </w:p>
     <w:p>
       <w:pPr>
@@ -14861,7 +14902,7 @@
         </w:rPr>
         <w:t xml:space="preserve">Negation Elimination </w:t>
       </w:r>
-      <w:bookmarkEnd w:id="32"/>
+      <w:bookmarkEnd w:id="33"/>
       <w:r>
         <w:rPr>
           <w:rFonts w:ascii="Cambria Math" w:hAnsi="Cambria Math"/>
@@ -15110,7 +15151,7 @@
                     <pic:cNvPicPr/>
                   </pic:nvPicPr>
                   <pic:blipFill>
-                    <a:blip r:embed="rId49">
+                    <a:blip r:embed="rId50">
                       <a:extLst>
                         <a:ext uri="{28A0092B-C50C-407E-A947-70E740481C1C}">
                           <a14:useLocalDpi xmlns:a14="http://schemas.microsoft.com/office/drawing/2010/main" val="0"/>
@@ -15241,7 +15282,7 @@
                     <pic:cNvPicPr/>
                   </pic:nvPicPr>
                   <pic:blipFill>
-                    <a:blip r:embed="rId48">
+                    <a:blip r:embed="rId49">
                       <a:extLst>
                         <a:ext uri="{28A0092B-C50C-407E-A947-70E740481C1C}">
                           <a14:useLocalDpi xmlns:a14="http://schemas.microsoft.com/office/drawing/2010/main" val="0"/>
@@ -15418,18 +15459,17 @@
           <w:rFonts w:ascii="Cambria Math" w:hAnsi="Cambria Math"/>
         </w:rPr>
       </w:pPr>
-      <w:bookmarkStart w:id="33" w:name="DoubleNegativeIntroduction"/>
-      <w:r>
-        <w:rPr>
-          <w:rFonts w:ascii="Cambria Math" w:hAnsi="Cambria Math"/>
-          <w:b/>
-          <w:bCs/>
-          <w:u w:val="single"/>
-        </w:rPr>
-        <w:lastRenderedPageBreak/>
+      <w:bookmarkStart w:id="34" w:name="DoubleNegativeIntroduction"/>
+      <w:r>
+        <w:rPr>
+          <w:rFonts w:ascii="Cambria Math" w:hAnsi="Cambria Math"/>
+          <w:b/>
+          <w:bCs/>
+          <w:u w:val="single"/>
+        </w:rPr>
         <w:t xml:space="preserve">Double Negative Introduction </w:t>
       </w:r>
-      <w:bookmarkEnd w:id="33"/>
+      <w:bookmarkEnd w:id="34"/>
       <w:r>
         <w:rPr>
           <w:rFonts w:ascii="Cambria Math" w:hAnsi="Cambria Math"/>
@@ -15662,7 +15702,7 @@
                     <pic:cNvPicPr/>
                   </pic:nvPicPr>
                   <pic:blipFill>
-                    <a:blip r:embed="rId50">
+                    <a:blip r:embed="rId51">
                       <a:extLst>
                         <a:ext uri="{28A0092B-C50C-407E-A947-70E740481C1C}">
                           <a14:useLocalDpi xmlns:a14="http://schemas.microsoft.com/office/drawing/2010/main" val="0"/>
@@ -15808,7 +15848,7 @@
                     <pic:cNvPicPr/>
                   </pic:nvPicPr>
                   <pic:blipFill>
-                    <a:blip r:embed="rId51"/>
+                    <a:blip r:embed="rId52"/>
                     <a:stretch>
                       <a:fillRect/>
                     </a:stretch>
@@ -16029,7 +16069,7 @@
           <w:u w:val="single"/>
         </w:rPr>
       </w:pPr>
-      <w:bookmarkStart w:id="34" w:name="DoubleNegativeElimination"/>
+      <w:bookmarkStart w:id="35" w:name="DoubleNegativeElimination"/>
     </w:p>
     <w:p>
       <w:pPr>
@@ -16050,7 +16090,7 @@
         </w:rPr>
         <w:t xml:space="preserve">Double Negative Elimination </w:t>
       </w:r>
-      <w:bookmarkEnd w:id="34"/>
+      <w:bookmarkEnd w:id="35"/>
       <w:r>
         <w:rPr>
           <w:rFonts w:ascii="Cambria Math" w:hAnsi="Cambria Math"/>
@@ -16278,7 +16318,7 @@
                     <pic:cNvPicPr/>
                   </pic:nvPicPr>
                   <pic:blipFill>
-                    <a:blip r:embed="rId52">
+                    <a:blip r:embed="rId53">
                       <a:extLst>
                         <a:ext uri="{28A0092B-C50C-407E-A947-70E740481C1C}">
                           <a14:useLocalDpi xmlns:a14="http://schemas.microsoft.com/office/drawing/2010/main" val="0"/>
@@ -16436,7 +16476,7 @@
                     <pic:cNvPicPr/>
                   </pic:nvPicPr>
                   <pic:blipFill>
-                    <a:blip r:embed="rId53">
+                    <a:blip r:embed="rId54">
                       <a:extLst>
                         <a:ext uri="{28A0092B-C50C-407E-A947-70E740481C1C}">
                           <a14:useLocalDpi xmlns:a14="http://schemas.microsoft.com/office/drawing/2010/main" val="0"/>
@@ -16667,7 +16707,7 @@
           <w:u w:val="single"/>
         </w:rPr>
       </w:pPr>
-      <w:bookmarkStart w:id="35" w:name="ContradictionElimination"/>
+      <w:bookmarkStart w:id="36" w:name="ContradictionElimination"/>
     </w:p>
     <w:p>
       <w:pPr>
@@ -16699,7 +16739,7 @@
         </w:rPr>
         <w:t xml:space="preserve">Contradiction Elimination </w:t>
       </w:r>
-      <w:bookmarkEnd w:id="35"/>
+      <w:bookmarkEnd w:id="36"/>
       <w:r>
         <w:rPr>
           <w:rFonts w:ascii="Cambria Math" w:hAnsi="Cambria Math"/>
@@ -16902,7 +16942,7 @@
                     <pic:cNvPicPr/>
                   </pic:nvPicPr>
                   <pic:blipFill>
-                    <a:blip r:embed="rId54"/>
+                    <a:blip r:embed="rId55"/>
                     <a:stretch>
                       <a:fillRect/>
                     </a:stretch>
@@ -16989,7 +17029,7 @@
                     <pic:cNvPicPr/>
                   </pic:nvPicPr>
                   <pic:blipFill>
-                    <a:blip r:embed="rId55">
+                    <a:blip r:embed="rId56">
                       <a:extLst>
                         <a:ext uri="{28A0092B-C50C-407E-A947-70E740481C1C}">
                           <a14:useLocalDpi xmlns:a14="http://schemas.microsoft.com/office/drawing/2010/main" val="0"/>
@@ -17169,18 +17209,17 @@
           <w:rFonts w:ascii="Cambria Math" w:hAnsi="Cambria Math"/>
         </w:rPr>
       </w:pPr>
-      <w:bookmarkStart w:id="36" w:name="ProofbyContradiction"/>
-      <w:r>
-        <w:rPr>
-          <w:rFonts w:ascii="Cambria Math" w:hAnsi="Cambria Math"/>
-          <w:b/>
-          <w:bCs/>
-          <w:u w:val="single"/>
-        </w:rPr>
-        <w:lastRenderedPageBreak/>
+      <w:bookmarkStart w:id="37" w:name="ProofbyContradiction"/>
+      <w:r>
+        <w:rPr>
+          <w:rFonts w:ascii="Cambria Math" w:hAnsi="Cambria Math"/>
+          <w:b/>
+          <w:bCs/>
+          <w:u w:val="single"/>
+        </w:rPr>
         <w:t xml:space="preserve">Proof by Contradiction </w:t>
       </w:r>
-      <w:bookmarkEnd w:id="36"/>
+      <w:bookmarkEnd w:id="37"/>
       <w:r>
         <w:rPr>
           <w:rFonts w:ascii="Cambria Math" w:hAnsi="Cambria Math"/>
@@ -17627,7 +17666,7 @@
                     <pic:cNvPicPr/>
                   </pic:nvPicPr>
                   <pic:blipFill>
-                    <a:blip r:embed="rId56" cstate="print">
+                    <a:blip r:embed="rId57" cstate="print">
                       <a:extLst>
                         <a:ext uri="{28A0092B-C50C-407E-A947-70E740481C1C}">
                           <a14:useLocalDpi xmlns:a14="http://schemas.microsoft.com/office/drawing/2010/main" val="0"/>
@@ -17766,7 +17805,7 @@
                     <pic:cNvPicPr/>
                   </pic:nvPicPr>
                   <pic:blipFill>
-                    <a:blip r:embed="rId57">
+                    <a:blip r:embed="rId58">
                       <a:extLst>
                         <a:ext uri="{28A0092B-C50C-407E-A947-70E740481C1C}">
                           <a14:useLocalDpi xmlns:a14="http://schemas.microsoft.com/office/drawing/2010/main" val="0"/>
@@ -17829,7 +17868,7 @@
           <w:u w:val="single"/>
         </w:rPr>
       </w:pPr>
-      <w:bookmarkStart w:id="37" w:name="Proveni"/>
+      <w:bookmarkStart w:id="38" w:name="Proveni"/>
     </w:p>
     <w:p>
       <w:pPr>
@@ -17862,7 +17901,7 @@
         </w:rPr>
       </w:pPr>
     </w:p>
-    <w:bookmarkEnd w:id="37"/>
+    <w:bookmarkEnd w:id="38"/>
     <w:p>
       <w:pPr>
         <w:pStyle w:val="ListParagraph"/>
@@ -18217,7 +18256,7 @@
                     <pic:cNvPicPr/>
                   </pic:nvPicPr>
                   <pic:blipFill>
-                    <a:blip r:embed="rId58">
+                    <a:blip r:embed="rId59">
                       <a:extLst>
                         <a:ext uri="{28A0092B-C50C-407E-A947-70E740481C1C}">
                           <a14:useLocalDpi xmlns:a14="http://schemas.microsoft.com/office/drawing/2010/main" val="0"/>
@@ -18530,7 +18569,7 @@
           <w:u w:val="single"/>
         </w:rPr>
       </w:pPr>
-      <w:bookmarkStart w:id="38" w:name="Provene"/>
+      <w:bookmarkStart w:id="39" w:name="Provene"/>
     </w:p>
     <w:p>
       <w:pPr>
@@ -18561,7 +18600,7 @@
         <w:t>roven e</w:t>
       </w:r>
     </w:p>
-    <w:bookmarkEnd w:id="38"/>
+    <w:bookmarkEnd w:id="39"/>
     <w:p>
       <w:pPr>
         <w:pStyle w:val="ListParagraph"/>
@@ -19303,7 +19342,7 @@
                     <pic:cNvPicPr/>
                   </pic:nvPicPr>
                   <pic:blipFill>
-                    <a:blip r:embed="rId59">
+                    <a:blip r:embed="rId60">
                       <a:extLst>
                         <a:ext uri="{28A0092B-C50C-407E-A947-70E740481C1C}">
                           <a14:useLocalDpi xmlns:a14="http://schemas.microsoft.com/office/drawing/2010/main" val="0"/>
@@ -19415,10 +19454,9 @@
           <w:szCs w:val="24"/>
           <w:u w:val="single"/>
         </w:rPr>
-        <w:lastRenderedPageBreak/>
         <w:t>Predicates</w:t>
       </w:r>
-      <w:bookmarkStart w:id="39" w:name="VariableIntroduction"/>
+      <w:bookmarkStart w:id="40" w:name="VariableIntroduction"/>
     </w:p>
     <w:p>
       <w:pPr>
@@ -19450,7 +19488,7 @@
         </w:rPr>
         <w:t xml:space="preserve">Variable Introduction </w:t>
       </w:r>
-      <w:bookmarkEnd w:id="39"/>
+      <w:bookmarkEnd w:id="40"/>
       <w:r>
         <w:rPr>
           <w:rFonts w:ascii="Cambria Math" w:hAnsi="Cambria Math"/>
@@ -19642,7 +19680,7 @@
                     <pic:cNvPicPr/>
                   </pic:nvPicPr>
                   <pic:blipFill>
-                    <a:blip r:embed="rId60"/>
+                    <a:blip r:embed="rId61"/>
                     <a:stretch>
                       <a:fillRect/>
                     </a:stretch>
@@ -19977,7 +20015,7 @@
           <w:u w:val="single"/>
         </w:rPr>
       </w:pPr>
-      <w:bookmarkStart w:id="40" w:name="EqualIntroduction"/>
+      <w:bookmarkStart w:id="41" w:name="EqualIntroduction"/>
     </w:p>
     <w:p>
       <w:pPr>
@@ -19998,7 +20036,7 @@
         </w:rPr>
         <w:t xml:space="preserve">Equal Introduction </w:t>
       </w:r>
-      <w:bookmarkEnd w:id="40"/>
+      <w:bookmarkEnd w:id="41"/>
       <w:r>
         <w:rPr>
           <w:rFonts w:ascii="Cambria Math" w:hAnsi="Cambria Math"/>
@@ -20204,7 +20242,7 @@
                     <pic:cNvPicPr/>
                   </pic:nvPicPr>
                   <pic:blipFill>
-                    <a:blip r:embed="rId61"/>
+                    <a:blip r:embed="rId62"/>
                     <a:stretch>
                       <a:fillRect/>
                     </a:stretch>
@@ -20309,7 +20347,7 @@
                     <pic:cNvPicPr/>
                   </pic:nvPicPr>
                   <pic:blipFill>
-                    <a:blip r:embed="rId62">
+                    <a:blip r:embed="rId63">
                       <a:extLst>
                         <a:ext uri="{28A0092B-C50C-407E-A947-70E740481C1C}">
                           <a14:useLocalDpi xmlns:a14="http://schemas.microsoft.com/office/drawing/2010/main" val="0"/>
@@ -20562,7 +20600,7 @@
           <w:u w:val="single"/>
         </w:rPr>
       </w:pPr>
-      <w:bookmarkStart w:id="41" w:name="EqualElimination"/>
+      <w:bookmarkStart w:id="42" w:name="EqualElimination"/>
     </w:p>
     <w:p>
       <w:pPr>
@@ -20594,7 +20632,7 @@
         </w:rPr>
         <w:t xml:space="preserve">Equal Elimination </w:t>
       </w:r>
-      <w:bookmarkEnd w:id="41"/>
+      <w:bookmarkEnd w:id="42"/>
       <w:r>
         <w:rPr>
           <w:rFonts w:ascii="Cambria Math" w:hAnsi="Cambria Math"/>
@@ -20814,7 +20852,7 @@
                     <pic:cNvPicPr/>
                   </pic:nvPicPr>
                   <pic:blipFill>
-                    <a:blip r:embed="rId63" cstate="print">
+                    <a:blip r:embed="rId64" cstate="print">
                       <a:extLst>
                         <a:ext uri="{28A0092B-C50C-407E-A947-70E740481C1C}">
                           <a14:useLocalDpi xmlns:a14="http://schemas.microsoft.com/office/drawing/2010/main" val="0"/>
@@ -20949,7 +20987,7 @@
                     <pic:cNvPicPr/>
                   </pic:nvPicPr>
                   <pic:blipFill>
-                    <a:blip r:embed="rId64">
+                    <a:blip r:embed="rId65">
                       <a:extLst>
                         <a:ext uri="{28A0092B-C50C-407E-A947-70E740481C1C}">
                           <a14:useLocalDpi xmlns:a14="http://schemas.microsoft.com/office/drawing/2010/main" val="0"/>
@@ -21202,7 +21240,7 @@
           <w:u w:val="single"/>
         </w:rPr>
       </w:pPr>
-      <w:bookmarkStart w:id="42" w:name="AllIntroduction"/>
+      <w:bookmarkStart w:id="43" w:name="AllIntroduction"/>
     </w:p>
     <w:p>
       <w:pPr>
@@ -21232,7 +21270,7 @@
         </w:rPr>
         <w:t xml:space="preserve">Introduction </w:t>
       </w:r>
-      <w:bookmarkEnd w:id="42"/>
+      <w:bookmarkEnd w:id="43"/>
       <w:r>
         <w:rPr>
           <w:rFonts w:ascii="Cambria Math" w:hAnsi="Cambria Math"/>
@@ -21486,7 +21524,7 @@
                     <pic:cNvPicPr/>
                   </pic:nvPicPr>
                   <pic:blipFill>
-                    <a:blip r:embed="rId65" cstate="print">
+                    <a:blip r:embed="rId66" cstate="print">
                       <a:extLst>
                         <a:ext uri="{28A0092B-C50C-407E-A947-70E740481C1C}">
                           <a14:useLocalDpi xmlns:a14="http://schemas.microsoft.com/office/drawing/2010/main" val="0"/>
@@ -21656,7 +21694,7 @@
                     <pic:cNvPicPr/>
                   </pic:nvPicPr>
                   <pic:blipFill>
-                    <a:blip r:embed="rId66"/>
+                    <a:blip r:embed="rId67"/>
                     <a:stretch>
                       <a:fillRect/>
                     </a:stretch>
@@ -21764,7 +21802,7 @@
           <w:u w:val="single"/>
         </w:rPr>
       </w:pPr>
-      <w:bookmarkStart w:id="43" w:name="AllElimination"/>
+      <w:bookmarkStart w:id="44" w:name="AllElimination"/>
     </w:p>
     <w:p>
       <w:pPr>
@@ -21794,7 +21832,7 @@
         </w:rPr>
         <w:t xml:space="preserve">ll Elimination </w:t>
       </w:r>
-      <w:bookmarkEnd w:id="43"/>
+      <w:bookmarkEnd w:id="44"/>
       <w:r>
         <w:rPr>
           <w:rFonts w:ascii="Cambria Math" w:hAnsi="Cambria Math"/>
@@ -22045,7 +22083,7 @@
                     <pic:cNvPicPr/>
                   </pic:nvPicPr>
                   <pic:blipFill>
-                    <a:blip r:embed="rId67" cstate="print">
+                    <a:blip r:embed="rId68" cstate="print">
                       <a:extLst>
                         <a:ext uri="{28A0092B-C50C-407E-A947-70E740481C1C}">
                           <a14:useLocalDpi xmlns:a14="http://schemas.microsoft.com/office/drawing/2010/main" val="0"/>
@@ -22180,7 +22218,7 @@
                     <pic:cNvPicPr/>
                   </pic:nvPicPr>
                   <pic:blipFill>
-                    <a:blip r:embed="rId68"/>
+                    <a:blip r:embed="rId69"/>
                     <a:stretch>
                       <a:fillRect/>
                     </a:stretch>
@@ -22365,73 +22403,72 @@
           <w:u w:val="single"/>
         </w:rPr>
       </w:pPr>
-      <w:bookmarkStart w:id="44" w:name="ExistIntroduction"/>
-    </w:p>
-    <w:p>
-      <w:pPr>
-        <w:spacing w:after="0" w:line="276" w:lineRule="auto"/>
-        <w:rPr>
-          <w:rFonts w:ascii="Cambria Math" w:hAnsi="Cambria Math"/>
-          <w:b/>
-          <w:bCs/>
-          <w:u w:val="single"/>
-        </w:rPr>
-      </w:pPr>
-    </w:p>
-    <w:p>
-      <w:pPr>
-        <w:spacing w:after="0" w:line="276" w:lineRule="auto"/>
-        <w:rPr>
-          <w:rFonts w:ascii="Cambria Math" w:hAnsi="Cambria Math"/>
-          <w:b/>
-          <w:bCs/>
-          <w:u w:val="single"/>
-        </w:rPr>
-      </w:pPr>
-    </w:p>
-    <w:p>
-      <w:pPr>
-        <w:spacing w:after="0" w:line="276" w:lineRule="auto"/>
-        <w:rPr>
-          <w:rFonts w:ascii="Cambria Math" w:hAnsi="Cambria Math"/>
-          <w:b/>
-          <w:bCs/>
-          <w:u w:val="single"/>
-        </w:rPr>
-      </w:pPr>
-    </w:p>
-    <w:p>
-      <w:pPr>
-        <w:spacing w:after="0" w:line="276" w:lineRule="auto"/>
-        <w:rPr>
-          <w:rFonts w:ascii="Cambria Math" w:hAnsi="Cambria Math"/>
-          <w:b/>
-          <w:bCs/>
-          <w:u w:val="single"/>
-        </w:rPr>
-      </w:pPr>
-    </w:p>
-    <w:p>
-      <w:pPr>
-        <w:spacing w:after="0" w:line="276" w:lineRule="auto"/>
-        <w:rPr>
-          <w:rFonts w:ascii="Cambria Math" w:hAnsi="Cambria Math"/>
-          <w:b/>
-          <w:bCs/>
-          <w:u w:val="single"/>
-        </w:rPr>
-      </w:pPr>
-      <w:r>
-        <w:rPr>
-          <w:rFonts w:ascii="Cambria Math" w:hAnsi="Cambria Math"/>
-          <w:b/>
-          <w:bCs/>
-          <w:u w:val="single"/>
-        </w:rPr>
-        <w:lastRenderedPageBreak/>
+      <w:bookmarkStart w:id="45" w:name="ExistIntroduction"/>
+    </w:p>
+    <w:p>
+      <w:pPr>
+        <w:spacing w:after="0" w:line="276" w:lineRule="auto"/>
+        <w:rPr>
+          <w:rFonts w:ascii="Cambria Math" w:hAnsi="Cambria Math"/>
+          <w:b/>
+          <w:bCs/>
+          <w:u w:val="single"/>
+        </w:rPr>
+      </w:pPr>
+    </w:p>
+    <w:p>
+      <w:pPr>
+        <w:spacing w:after="0" w:line="276" w:lineRule="auto"/>
+        <w:rPr>
+          <w:rFonts w:ascii="Cambria Math" w:hAnsi="Cambria Math"/>
+          <w:b/>
+          <w:bCs/>
+          <w:u w:val="single"/>
+        </w:rPr>
+      </w:pPr>
+    </w:p>
+    <w:p>
+      <w:pPr>
+        <w:spacing w:after="0" w:line="276" w:lineRule="auto"/>
+        <w:rPr>
+          <w:rFonts w:ascii="Cambria Math" w:hAnsi="Cambria Math"/>
+          <w:b/>
+          <w:bCs/>
+          <w:u w:val="single"/>
+        </w:rPr>
+      </w:pPr>
+    </w:p>
+    <w:p>
+      <w:pPr>
+        <w:spacing w:after="0" w:line="276" w:lineRule="auto"/>
+        <w:rPr>
+          <w:rFonts w:ascii="Cambria Math" w:hAnsi="Cambria Math"/>
+          <w:b/>
+          <w:bCs/>
+          <w:u w:val="single"/>
+        </w:rPr>
+      </w:pPr>
+    </w:p>
+    <w:p>
+      <w:pPr>
+        <w:spacing w:after="0" w:line="276" w:lineRule="auto"/>
+        <w:rPr>
+          <w:rFonts w:ascii="Cambria Math" w:hAnsi="Cambria Math"/>
+          <w:b/>
+          <w:bCs/>
+          <w:u w:val="single"/>
+        </w:rPr>
+      </w:pPr>
+      <w:r>
+        <w:rPr>
+          <w:rFonts w:ascii="Cambria Math" w:hAnsi="Cambria Math"/>
+          <w:b/>
+          <w:bCs/>
+          <w:u w:val="single"/>
+        </w:rPr>
         <w:t xml:space="preserve">Exist Introduction </w:t>
       </w:r>
-      <w:bookmarkEnd w:id="44"/>
+      <w:bookmarkEnd w:id="45"/>
       <w:r>
         <w:rPr>
           <w:rFonts w:ascii="Cambria Math" w:hAnsi="Cambria Math"/>
@@ -22704,7 +22741,7 @@
                     <pic:cNvPicPr/>
                   </pic:nvPicPr>
                   <pic:blipFill>
-                    <a:blip r:embed="rId69" cstate="print">
+                    <a:blip r:embed="rId70" cstate="print">
                       <a:extLst>
                         <a:ext uri="{28A0092B-C50C-407E-A947-70E740481C1C}">
                           <a14:useLocalDpi xmlns:a14="http://schemas.microsoft.com/office/drawing/2010/main" val="0"/>
@@ -22878,7 +22915,7 @@
                     <pic:cNvPicPr/>
                   </pic:nvPicPr>
                   <pic:blipFill>
-                    <a:blip r:embed="rId70"/>
+                    <a:blip r:embed="rId71"/>
                     <a:stretch>
                       <a:fillRect/>
                     </a:stretch>
@@ -23092,10 +23129,9 @@
           <w:bCs/>
           <w:u w:val="single"/>
         </w:rPr>
-        <w:lastRenderedPageBreak/>
         <w:t xml:space="preserve">Exist </w:t>
       </w:r>
-      <w:bookmarkStart w:id="45" w:name="ExistElimination"/>
+      <w:bookmarkStart w:id="46" w:name="ExistElimination"/>
       <w:r>
         <w:rPr>
           <w:rFonts w:ascii="Cambria Math" w:hAnsi="Cambria Math"/>
@@ -23105,7 +23141,7 @@
         </w:rPr>
         <w:t xml:space="preserve">Elimination </w:t>
       </w:r>
-      <w:bookmarkEnd w:id="45"/>
+      <w:bookmarkEnd w:id="46"/>
       <w:r>
         <w:rPr>
           <w:rFonts w:ascii="Cambria Math" w:hAnsi="Cambria Math"/>
@@ -23174,8 +23210,6 @@
           <w:u w:val="single"/>
         </w:rPr>
       </w:pPr>
-      <w:bookmarkStart w:id="46" w:name="_GoBack"/>
-      <w:bookmarkEnd w:id="46"/>
     </w:p>
     <w:p>
       <w:pPr>
@@ -23407,85 +23441,6 @@
             <wp:extent cx="3341076" cy="1206500"/>
             <wp:effectExtent l="0" t="0" r="0" b="0"/>
             <wp:docPr id="65" name="תמונה 65"/>
-            <wp:cNvGraphicFramePr>
-              <a:graphicFrameLocks xmlns:a="http://schemas.openxmlformats.org/drawingml/2006/main" noChangeAspect="1"/>
-            </wp:cNvGraphicFramePr>
-            <a:graphic xmlns:a="http://schemas.openxmlformats.org/drawingml/2006/main">
-              <a:graphicData uri="http://schemas.openxmlformats.org/drawingml/2006/picture">
-                <pic:pic xmlns:pic="http://schemas.openxmlformats.org/drawingml/2006/picture">
-                  <pic:nvPicPr>
-                    <pic:cNvPr id="1" name=""/>
-                    <pic:cNvPicPr/>
-                  </pic:nvPicPr>
-                  <pic:blipFill>
-                    <a:blip r:embed="rId71"/>
-                    <a:stretch>
-                      <a:fillRect/>
-                    </a:stretch>
-                  </pic:blipFill>
-                  <pic:spPr>
-                    <a:xfrm>
-                      <a:off x="0" y="0"/>
-                      <a:ext cx="3392259" cy="1224983"/>
-                    </a:xfrm>
-                    <a:prstGeom prst="rect">
-                      <a:avLst/>
-                    </a:prstGeom>
-                  </pic:spPr>
-                </pic:pic>
-              </a:graphicData>
-            </a:graphic>
-          </wp:inline>
-        </w:drawing>
-      </w:r>
-    </w:p>
-    <w:p>
-      <w:pPr>
-        <w:pStyle w:val="ListParagraph"/>
-        <w:numPr>
-          <w:ilvl w:val="0"/>
-          <w:numId w:val="4"/>
-        </w:numPr>
-        <w:spacing w:after="0" w:line="276" w:lineRule="auto"/>
-        <w:rPr>
-          <w:noProof/>
-        </w:rPr>
-      </w:pPr>
-      <w:r>
-        <w:rPr>
-          <w:rFonts w:ascii="Cambria Math" w:hAnsi="Cambria Math"/>
-          <w:b/>
-          <w:bCs/>
-        </w:rPr>
-        <w:t>Tool Example:</w:t>
-      </w:r>
-    </w:p>
-    <w:p>
-      <w:pPr>
-        <w:spacing w:after="0" w:line="276" w:lineRule="auto"/>
-        <w:rPr>
-          <w:rFonts w:ascii="Cambria Math" w:hAnsi="Cambria Math"/>
-          <w:u w:val="single"/>
-        </w:rPr>
-      </w:pPr>
-    </w:p>
-    <w:p>
-      <w:pPr>
-        <w:spacing w:after="0" w:line="276" w:lineRule="auto"/>
-        <w:rPr>
-          <w:rFonts w:ascii="Cambria Math" w:hAnsi="Cambria Math"/>
-          <w:u w:val="single"/>
-        </w:rPr>
-      </w:pPr>
-      <w:r>
-        <w:rPr>
-          <w:noProof/>
-        </w:rPr>
-        <w:drawing>
-          <wp:inline distT="0" distB="0" distL="0" distR="0" wp14:anchorId="60C0A9EA" wp14:editId="13D4A7AF">
-            <wp:extent cx="5943600" cy="2734310"/>
-            <wp:effectExtent l="0" t="0" r="0" b="8890"/>
-            <wp:docPr id="57" name="תמונה 57"/>
             <wp:cNvGraphicFramePr>
               <a:graphicFrameLocks xmlns:a="http://schemas.openxmlformats.org/drawingml/2006/main" noChangeAspect="1"/>
             </wp:cNvGraphicFramePr>
@@ -23505,6 +23460,85 @@
                   <pic:spPr>
                     <a:xfrm>
                       <a:off x="0" y="0"/>
+                      <a:ext cx="3392259" cy="1224983"/>
+                    </a:xfrm>
+                    <a:prstGeom prst="rect">
+                      <a:avLst/>
+                    </a:prstGeom>
+                  </pic:spPr>
+                </pic:pic>
+              </a:graphicData>
+            </a:graphic>
+          </wp:inline>
+        </w:drawing>
+      </w:r>
+    </w:p>
+    <w:p>
+      <w:pPr>
+        <w:pStyle w:val="ListParagraph"/>
+        <w:numPr>
+          <w:ilvl w:val="0"/>
+          <w:numId w:val="4"/>
+        </w:numPr>
+        <w:spacing w:after="0" w:line="276" w:lineRule="auto"/>
+        <w:rPr>
+          <w:noProof/>
+        </w:rPr>
+      </w:pPr>
+      <w:r>
+        <w:rPr>
+          <w:rFonts w:ascii="Cambria Math" w:hAnsi="Cambria Math"/>
+          <w:b/>
+          <w:bCs/>
+        </w:rPr>
+        <w:t>Tool Example:</w:t>
+      </w:r>
+    </w:p>
+    <w:p>
+      <w:pPr>
+        <w:spacing w:after="0" w:line="276" w:lineRule="auto"/>
+        <w:rPr>
+          <w:rFonts w:ascii="Cambria Math" w:hAnsi="Cambria Math"/>
+          <w:u w:val="single"/>
+        </w:rPr>
+      </w:pPr>
+    </w:p>
+    <w:p>
+      <w:pPr>
+        <w:spacing w:after="0" w:line="276" w:lineRule="auto"/>
+        <w:rPr>
+          <w:rFonts w:ascii="Cambria Math" w:hAnsi="Cambria Math"/>
+          <w:u w:val="single"/>
+        </w:rPr>
+      </w:pPr>
+      <w:r>
+        <w:rPr>
+          <w:noProof/>
+        </w:rPr>
+        <w:drawing>
+          <wp:inline distT="0" distB="0" distL="0" distR="0" wp14:anchorId="60C0A9EA" wp14:editId="13D4A7AF">
+            <wp:extent cx="5943600" cy="2734310"/>
+            <wp:effectExtent l="0" t="0" r="0" b="8890"/>
+            <wp:docPr id="57" name="תמונה 57"/>
+            <wp:cNvGraphicFramePr>
+              <a:graphicFrameLocks xmlns:a="http://schemas.openxmlformats.org/drawingml/2006/main" noChangeAspect="1"/>
+            </wp:cNvGraphicFramePr>
+            <a:graphic xmlns:a="http://schemas.openxmlformats.org/drawingml/2006/main">
+              <a:graphicData uri="http://schemas.openxmlformats.org/drawingml/2006/picture">
+                <pic:pic xmlns:pic="http://schemas.openxmlformats.org/drawingml/2006/picture">
+                  <pic:nvPicPr>
+                    <pic:cNvPr id="1" name=""/>
+                    <pic:cNvPicPr/>
+                  </pic:nvPicPr>
+                  <pic:blipFill>
+                    <a:blip r:embed="rId73"/>
+                    <a:stretch>
+                      <a:fillRect/>
+                    </a:stretch>
+                  </pic:blipFill>
+                  <pic:spPr>
+                    <a:xfrm>
+                      <a:off x="0" y="0"/>
                       <a:ext cx="5943600" cy="2734310"/>
                     </a:xfrm>
                     <a:prstGeom prst="rect">
@@ -23519,9 +23553,9 @@
       </w:r>
     </w:p>
     <w:sectPr>
-      <w:headerReference w:type="default" r:id="rId73"/>
-      <w:footerReference w:type="default" r:id="rId74"/>
-      <w:footerReference w:type="first" r:id="rId75"/>
+      <w:headerReference w:type="default" r:id="rId74"/>
+      <w:footerReference w:type="default" r:id="rId75"/>
+      <w:footerReference w:type="first" r:id="rId76"/>
       <w:pgSz w:w="12240" w:h="15840"/>
       <w:pgMar w:top="1440" w:right="1440" w:bottom="1440" w:left="1440" w:header="720" w:footer="720" w:gutter="0"/>
       <w:cols w:space="720"/>
@@ -23589,7 +23623,7 @@
             <w:noProof/>
             <w:lang w:val="he-IL"/>
           </w:rPr>
-          <w:t>31</w:t>
+          <w:t>2</w:t>
         </w:r>
         <w:r>
           <w:fldChar w:fldCharType="end"/>
@@ -25305,7 +25339,7 @@
 </file>
 
 <file path=customXml/itemProps1.xml><?xml version="1.0" encoding="utf-8"?>
-<ds:datastoreItem xmlns:ds="http://schemas.openxmlformats.org/officeDocument/2006/customXml" ds:itemID="{36B4DB7F-F061-4D1D-A242-F40A82B6DE7A}">
+<ds:datastoreItem xmlns:ds="http://schemas.openxmlformats.org/officeDocument/2006/customXml" ds:itemID="{914EA8D1-4E95-4F22-B3AF-8F9A20C83169}">
   <ds:schemaRefs>
     <ds:schemaRef ds:uri="http://schemas.openxmlformats.org/officeDocument/2006/bibliography"/>
   </ds:schemaRefs>

</xml_diff>